<commit_message>
Updated MD class diagram
</commit_message>
<xml_diff>
--- a/Ataskaita/ObjektinisProgramuProjektavimas_ataskaita.docx
+++ b/Ataskaita/ObjektinisProgramuProjektavimas_ataskaita.docx
@@ -189,7 +189,63 @@
           <w:shd w:val="clear" w:color="auto" w:fill="FFFFFF"/>
           <w:lang w:val="lt-LT"/>
         </w:rPr>
-        <w:t>Žaidimas „Tower Defence“</w:t>
+        <w:t>Žaidimas „</w:t>
+      </w:r>
+      <w:proofErr w:type="spellStart"/>
+      <w:r>
+        <w:rPr>
+          <w:rFonts w:cs="Times New Roman"/>
+          <w:b/>
+          <w:bCs/>
+          <w:color w:val="000000"/>
+          <w:sz w:val="32"/>
+          <w:szCs w:val="36"/>
+          <w:shd w:val="clear" w:color="auto" w:fill="FFFFFF"/>
+          <w:lang w:val="lt-LT"/>
+        </w:rPr>
+        <w:t>Tower</w:t>
+      </w:r>
+      <w:proofErr w:type="spellEnd"/>
+      <w:r>
+        <w:rPr>
+          <w:rFonts w:cs="Times New Roman"/>
+          <w:b/>
+          <w:bCs/>
+          <w:color w:val="000000"/>
+          <w:sz w:val="32"/>
+          <w:szCs w:val="36"/>
+          <w:shd w:val="clear" w:color="auto" w:fill="FFFFFF"/>
+          <w:lang w:val="lt-LT"/>
+        </w:rPr>
+        <w:t xml:space="preserve"> </w:t>
+      </w:r>
+      <w:proofErr w:type="spellStart"/>
+      <w:r>
+        <w:rPr>
+          <w:rFonts w:cs="Times New Roman"/>
+          <w:b/>
+          <w:bCs/>
+          <w:color w:val="000000"/>
+          <w:sz w:val="32"/>
+          <w:szCs w:val="36"/>
+          <w:shd w:val="clear" w:color="auto" w:fill="FFFFFF"/>
+          <w:lang w:val="lt-LT"/>
+        </w:rPr>
+        <w:t>Defence</w:t>
+      </w:r>
+      <w:proofErr w:type="spellEnd"/>
+      <w:r>
+        <w:rPr>
+          <w:rFonts w:cs="Times New Roman"/>
+          <w:b/>
+          <w:bCs/>
+          <w:color w:val="000000"/>
+          <w:sz w:val="32"/>
+          <w:szCs w:val="36"/>
+          <w:shd w:val="clear" w:color="auto" w:fill="FFFFFF"/>
+          <w:lang w:val="lt-LT"/>
+        </w:rPr>
+        <w:t>“</w:t>
       </w:r>
     </w:p>
     <w:p>
@@ -290,7 +346,27 @@
                 <w:szCs w:val="28"/>
                 <w:lang w:val="lt-LT"/>
               </w:rPr>
-              <w:t>Mangirdas Kazlauskas, IFF-4/1 Simonas Baltulionis, IFF-4/1</w:t>
+              <w:t xml:space="preserve">Mangirdas Kazlauskas, IFF-4/1 Simonas </w:t>
+            </w:r>
+            <w:proofErr w:type="spellStart"/>
+            <w:r>
+              <w:rPr>
+                <w:rFonts w:cs="Times New Roman"/>
+                <w:sz w:val="28"/>
+                <w:szCs w:val="28"/>
+                <w:lang w:val="lt-LT"/>
+              </w:rPr>
+              <w:t>Baltulionis</w:t>
+            </w:r>
+            <w:proofErr w:type="spellEnd"/>
+            <w:r>
+              <w:rPr>
+                <w:rFonts w:cs="Times New Roman"/>
+                <w:sz w:val="28"/>
+                <w:szCs w:val="28"/>
+                <w:lang w:val="lt-LT"/>
+              </w:rPr>
+              <w:t>, IFF-4/1</w:t>
             </w:r>
           </w:p>
           <w:p>
@@ -372,6 +448,7 @@
                 <w:lang w:val="lt-LT"/>
               </w:rPr>
             </w:pPr>
+            <w:proofErr w:type="spellStart"/>
             <w:r>
               <w:rPr>
                 <w:rFonts w:cs="Times New Roman"/>
@@ -379,8 +456,29 @@
                 <w:szCs w:val="28"/>
                 <w:lang w:val="lt-LT"/>
               </w:rPr>
-              <w:t>Andrej Ušaniov</w:t>
-            </w:r>
+              <w:t>Andrej</w:t>
+            </w:r>
+            <w:proofErr w:type="spellEnd"/>
+            <w:r>
+              <w:rPr>
+                <w:rFonts w:cs="Times New Roman"/>
+                <w:sz w:val="28"/>
+                <w:szCs w:val="28"/>
+                <w:lang w:val="lt-LT"/>
+              </w:rPr>
+              <w:t xml:space="preserve"> </w:t>
+            </w:r>
+            <w:proofErr w:type="spellStart"/>
+            <w:r>
+              <w:rPr>
+                <w:rFonts w:cs="Times New Roman"/>
+                <w:sz w:val="28"/>
+                <w:szCs w:val="28"/>
+                <w:lang w:val="lt-LT"/>
+              </w:rPr>
+              <w:t>Ušaniov</w:t>
+            </w:r>
+            <w:proofErr w:type="spellEnd"/>
           </w:p>
           <w:p>
             <w:pPr>
@@ -399,8 +497,19 @@
                 <w:szCs w:val="28"/>
                 <w:lang w:val="lt-LT"/>
               </w:rPr>
-              <w:t>Dominykas Barisas</w:t>
-            </w:r>
+              <w:t xml:space="preserve">Dominykas </w:t>
+            </w:r>
+            <w:proofErr w:type="spellStart"/>
+            <w:r>
+              <w:rPr>
+                <w:rFonts w:cs="Times New Roman"/>
+                <w:sz w:val="28"/>
+                <w:szCs w:val="28"/>
+                <w:lang w:val="lt-LT"/>
+              </w:rPr>
+              <w:t>Barisas</w:t>
+            </w:r>
+            <w:proofErr w:type="spellEnd"/>
           </w:p>
           <w:p>
             <w:pPr>
@@ -488,9 +597,11 @@
           <w:pPr>
             <w:pStyle w:val="TOCHeading"/>
           </w:pPr>
+          <w:proofErr w:type="spellStart"/>
           <w:r>
             <w:t>Turinys</w:t>
           </w:r>
+          <w:proofErr w:type="spellEnd"/>
         </w:p>
         <w:p/>
         <w:p>
@@ -515,7 +626,7 @@
           <w:r>
             <w:fldChar w:fldCharType="separate"/>
           </w:r>
-          <w:hyperlink w:anchor="_Toc494154405" w:history="1">
+          <w:hyperlink w:anchor="_Toc496569265" w:history="1">
             <w:r>
               <w:rPr>
                 <w:rStyle w:val="Hyperlink"/>
@@ -559,7 +670,7 @@
                 <w:noProof/>
                 <w:webHidden/>
               </w:rPr>
-              <w:instrText xml:space="preserve"> PAGEREF _Toc494154405 \h </w:instrText>
+              <w:instrText xml:space="preserve"> PAGEREF _Toc496569265 \h </w:instrText>
             </w:r>
             <w:r>
               <w:rPr>
@@ -579,7 +690,7 @@
                 <w:noProof/>
                 <w:webHidden/>
               </w:rPr>
-              <w:t>3</w:t>
+              <w:t>4</w:t>
             </w:r>
             <w:r>
               <w:rPr>
@@ -603,7 +714,7 @@
               <w:lang w:val="lt-LT" w:eastAsia="lt-LT"/>
             </w:rPr>
           </w:pPr>
-          <w:hyperlink w:anchor="_Toc494154406" w:history="1">
+          <w:hyperlink w:anchor="_Toc496569266" w:history="1">
             <w:r>
               <w:rPr>
                 <w:rStyle w:val="Hyperlink"/>
@@ -626,7 +737,15 @@
                 <w:noProof/>
                 <w:lang w:val="lt-LT"/>
               </w:rPr>
-              <w:t>Laboratorinis darbas Nr. 1</w:t>
+              <w:t>Laboratorinis darbas Nr. 1 (</w:t>
+            </w:r>
+            <w:r>
+              <w:rPr>
+                <w:rStyle w:val="Hyperlink"/>
+                <w:noProof/>
+                <w:lang w:val="en-GB"/>
+              </w:rPr>
+              <w:t>1 dalis)</w:t>
             </w:r>
             <w:r>
               <w:rPr>
@@ -647,7 +766,7 @@
                 <w:noProof/>
                 <w:webHidden/>
               </w:rPr>
-              <w:instrText xml:space="preserve"> PAGEREF _Toc494154406 \h </w:instrText>
+              <w:instrText xml:space="preserve"> PAGEREF _Toc496569266 \h </w:instrText>
             </w:r>
             <w:r>
               <w:rPr>
@@ -667,7 +786,7 @@
                 <w:noProof/>
                 <w:webHidden/>
               </w:rPr>
-              <w:t>4</w:t>
+              <w:t>5</w:t>
             </w:r>
             <w:r>
               <w:rPr>
@@ -691,7 +810,7 @@
               <w:lang w:val="lt-LT" w:eastAsia="lt-LT"/>
             </w:rPr>
           </w:pPr>
-          <w:hyperlink w:anchor="_Toc494154407" w:history="1">
+          <w:hyperlink w:anchor="_Toc496569267" w:history="1">
             <w:r>
               <w:rPr>
                 <w:rStyle w:val="Hyperlink"/>
@@ -735,7 +854,7 @@
                 <w:noProof/>
                 <w:webHidden/>
               </w:rPr>
-              <w:instrText xml:space="preserve"> PAGEREF _Toc494154407 \h </w:instrText>
+              <w:instrText xml:space="preserve"> PAGEREF _Toc496569267 \h </w:instrText>
             </w:r>
             <w:r>
               <w:rPr>
@@ -755,7 +874,7 @@
                 <w:noProof/>
                 <w:webHidden/>
               </w:rPr>
-              <w:t>4</w:t>
+              <w:t>5</w:t>
             </w:r>
             <w:r>
               <w:rPr>
@@ -779,7 +898,7 @@
               <w:lang w:val="lt-LT" w:eastAsia="lt-LT"/>
             </w:rPr>
           </w:pPr>
-          <w:hyperlink w:anchor="_Toc494154408" w:history="1">
+          <w:hyperlink w:anchor="_Toc496569268" w:history="1">
             <w:r>
               <w:rPr>
                 <w:rStyle w:val="Hyperlink"/>
@@ -823,7 +942,7 @@
                 <w:noProof/>
                 <w:webHidden/>
               </w:rPr>
-              <w:instrText xml:space="preserve"> PAGEREF _Toc494154408 \h </w:instrText>
+              <w:instrText xml:space="preserve"> PAGEREF _Toc496569268 \h </w:instrText>
             </w:r>
             <w:r>
               <w:rPr>
@@ -843,7 +962,7 @@
                 <w:noProof/>
                 <w:webHidden/>
               </w:rPr>
-              <w:t>5</w:t>
+              <w:t>6</w:t>
             </w:r>
             <w:r>
               <w:rPr>
@@ -867,7 +986,7 @@
               <w:lang w:val="lt-LT" w:eastAsia="lt-LT"/>
             </w:rPr>
           </w:pPr>
-          <w:hyperlink w:anchor="_Toc494154409" w:history="1">
+          <w:hyperlink w:anchor="_Toc496569269" w:history="1">
             <w:r>
               <w:rPr>
                 <w:rStyle w:val="Hyperlink"/>
@@ -911,7 +1030,7 @@
                 <w:noProof/>
                 <w:webHidden/>
               </w:rPr>
-              <w:instrText xml:space="preserve"> PAGEREF _Toc494154409 \h </w:instrText>
+              <w:instrText xml:space="preserve"> PAGEREF _Toc496569269 \h </w:instrText>
             </w:r>
             <w:r>
               <w:rPr>
@@ -931,7 +1050,7 @@
                 <w:noProof/>
                 <w:webHidden/>
               </w:rPr>
-              <w:t>5</w:t>
+              <w:t>6</w:t>
             </w:r>
             <w:r>
               <w:rPr>
@@ -955,7 +1074,7 @@
               <w:lang w:val="lt-LT" w:eastAsia="lt-LT"/>
             </w:rPr>
           </w:pPr>
-          <w:hyperlink w:anchor="_Toc494154410" w:history="1">
+          <w:hyperlink w:anchor="_Toc496569270" w:history="1">
             <w:r>
               <w:rPr>
                 <w:rStyle w:val="Hyperlink"/>
@@ -999,7 +1118,7 @@
                 <w:noProof/>
                 <w:webHidden/>
               </w:rPr>
-              <w:instrText xml:space="preserve"> PAGEREF _Toc494154410 \h </w:instrText>
+              <w:instrText xml:space="preserve"> PAGEREF _Toc496569270 \h </w:instrText>
             </w:r>
             <w:r>
               <w:rPr>
@@ -1019,7 +1138,7 @@
                 <w:noProof/>
                 <w:webHidden/>
               </w:rPr>
-              <w:t>6</w:t>
+              <w:t>7</w:t>
             </w:r>
             <w:r>
               <w:rPr>
@@ -1043,7 +1162,7 @@
               <w:lang w:val="lt-LT" w:eastAsia="lt-LT"/>
             </w:rPr>
           </w:pPr>
-          <w:hyperlink w:anchor="_Toc494154411" w:history="1">
+          <w:hyperlink w:anchor="_Toc496569271" w:history="1">
             <w:r>
               <w:rPr>
                 <w:rStyle w:val="Hyperlink"/>
@@ -1087,7 +1206,7 @@
                 <w:noProof/>
                 <w:webHidden/>
               </w:rPr>
-              <w:instrText xml:space="preserve"> PAGEREF _Toc494154411 \h </w:instrText>
+              <w:instrText xml:space="preserve"> PAGEREF _Toc496569271 \h </w:instrText>
             </w:r>
             <w:r>
               <w:rPr>
@@ -1107,7 +1226,7 @@
                 <w:noProof/>
                 <w:webHidden/>
               </w:rPr>
-              <w:t>6</w:t>
+              <w:t>7</w:t>
             </w:r>
             <w:r>
               <w:rPr>
@@ -1131,7 +1250,7 @@
               <w:lang w:val="lt-LT" w:eastAsia="lt-LT"/>
             </w:rPr>
           </w:pPr>
-          <w:hyperlink w:anchor="_Toc494154412" w:history="1">
+          <w:hyperlink w:anchor="_Toc496569272" w:history="1">
             <w:r>
               <w:rPr>
                 <w:rStyle w:val="Hyperlink"/>
@@ -1175,7 +1294,7 @@
                 <w:noProof/>
                 <w:webHidden/>
               </w:rPr>
-              <w:instrText xml:space="preserve"> PAGEREF _Toc494154412 \h </w:instrText>
+              <w:instrText xml:space="preserve"> PAGEREF _Toc496569272 \h </w:instrText>
             </w:r>
             <w:r>
               <w:rPr>
@@ -1195,7 +1314,7 @@
                 <w:noProof/>
                 <w:webHidden/>
               </w:rPr>
-              <w:t>6</w:t>
+              <w:t>7</w:t>
             </w:r>
             <w:r>
               <w:rPr>
@@ -1219,7 +1338,7 @@
               <w:lang w:val="lt-LT" w:eastAsia="lt-LT"/>
             </w:rPr>
           </w:pPr>
-          <w:hyperlink w:anchor="_Toc494154413" w:history="1">
+          <w:hyperlink w:anchor="_Toc496569273" w:history="1">
             <w:r>
               <w:rPr>
                 <w:rStyle w:val="Hyperlink"/>
@@ -1263,7 +1382,7 @@
                 <w:noProof/>
                 <w:webHidden/>
               </w:rPr>
-              <w:instrText xml:space="preserve"> PAGEREF _Toc494154413 \h </w:instrText>
+              <w:instrText xml:space="preserve"> PAGEREF _Toc496569273 \h </w:instrText>
             </w:r>
             <w:r>
               <w:rPr>
@@ -1283,7 +1402,7 @@
                 <w:noProof/>
                 <w:webHidden/>
               </w:rPr>
-              <w:t>8</w:t>
+              <w:t>9</w:t>
             </w:r>
             <w:r>
               <w:rPr>
@@ -1307,7 +1426,7 @@
               <w:lang w:val="lt-LT" w:eastAsia="lt-LT"/>
             </w:rPr>
           </w:pPr>
-          <w:hyperlink w:anchor="_Toc494154414" w:history="1">
+          <w:hyperlink w:anchor="_Toc496569274" w:history="1">
             <w:r>
               <w:rPr>
                 <w:rStyle w:val="Hyperlink"/>
@@ -1351,7 +1470,7 @@
                 <w:noProof/>
                 <w:webHidden/>
               </w:rPr>
-              <w:instrText xml:space="preserve"> PAGEREF _Toc494154414 \h </w:instrText>
+              <w:instrText xml:space="preserve"> PAGEREF _Toc496569274 \h </w:instrText>
             </w:r>
             <w:r>
               <w:rPr>
@@ -1371,7 +1490,7 @@
                 <w:noProof/>
                 <w:webHidden/>
               </w:rPr>
-              <w:t>8</w:t>
+              <w:t>9</w:t>
             </w:r>
             <w:r>
               <w:rPr>
@@ -1395,7 +1514,7 @@
               <w:lang w:val="lt-LT" w:eastAsia="lt-LT"/>
             </w:rPr>
           </w:pPr>
-          <w:hyperlink w:anchor="_Toc494154415" w:history="1">
+          <w:hyperlink w:anchor="_Toc496569275" w:history="1">
             <w:r>
               <w:rPr>
                 <w:rStyle w:val="Hyperlink"/>
@@ -1439,7 +1558,7 @@
                 <w:noProof/>
                 <w:webHidden/>
               </w:rPr>
-              <w:instrText xml:space="preserve"> PAGEREF _Toc494154415 \h </w:instrText>
+              <w:instrText xml:space="preserve"> PAGEREF _Toc496569275 \h </w:instrText>
             </w:r>
             <w:r>
               <w:rPr>
@@ -1459,7 +1578,7 @@
                 <w:noProof/>
                 <w:webHidden/>
               </w:rPr>
-              <w:t>8</w:t>
+              <w:t>9</w:t>
             </w:r>
             <w:r>
               <w:rPr>
@@ -1483,7 +1602,7 @@
               <w:lang w:val="lt-LT" w:eastAsia="lt-LT"/>
             </w:rPr>
           </w:pPr>
-          <w:hyperlink w:anchor="_Toc494154416" w:history="1">
+          <w:hyperlink w:anchor="_Toc496569276" w:history="1">
             <w:r>
               <w:rPr>
                 <w:rStyle w:val="Hyperlink"/>
@@ -1527,7 +1646,7 @@
                 <w:noProof/>
                 <w:webHidden/>
               </w:rPr>
-              <w:instrText xml:space="preserve"> PAGEREF _Toc494154416 \h </w:instrText>
+              <w:instrText xml:space="preserve"> PAGEREF _Toc496569276 \h </w:instrText>
             </w:r>
             <w:r>
               <w:rPr>
@@ -1547,7 +1666,7 @@
                 <w:noProof/>
                 <w:webHidden/>
               </w:rPr>
-              <w:t>10</w:t>
+              <w:t>11</w:t>
             </w:r>
             <w:r>
               <w:rPr>
@@ -1571,7 +1690,7 @@
               <w:lang w:val="lt-LT" w:eastAsia="lt-LT"/>
             </w:rPr>
           </w:pPr>
-          <w:hyperlink w:anchor="_Toc494154417" w:history="1">
+          <w:hyperlink w:anchor="_Toc496569277" w:history="1">
             <w:r>
               <w:rPr>
                 <w:rStyle w:val="Hyperlink"/>
@@ -1615,7 +1734,7 @@
                 <w:noProof/>
                 <w:webHidden/>
               </w:rPr>
-              <w:instrText xml:space="preserve"> PAGEREF _Toc494154417 \h </w:instrText>
+              <w:instrText xml:space="preserve"> PAGEREF _Toc496569277 \h </w:instrText>
             </w:r>
             <w:r>
               <w:rPr>
@@ -1635,7 +1754,7 @@
                 <w:noProof/>
                 <w:webHidden/>
               </w:rPr>
-              <w:t>10</w:t>
+              <w:t>11</w:t>
             </w:r>
             <w:r>
               <w:rPr>
@@ -1659,7 +1778,7 @@
               <w:lang w:val="lt-LT" w:eastAsia="lt-LT"/>
             </w:rPr>
           </w:pPr>
-          <w:hyperlink w:anchor="_Toc494154418" w:history="1">
+          <w:hyperlink w:anchor="_Toc496569278" w:history="1">
             <w:r>
               <w:rPr>
                 <w:rStyle w:val="Hyperlink"/>
@@ -1703,7 +1822,7 @@
                 <w:noProof/>
                 <w:webHidden/>
               </w:rPr>
-              <w:instrText xml:space="preserve"> PAGEREF _Toc494154418 \h </w:instrText>
+              <w:instrText xml:space="preserve"> PAGEREF _Toc496569278 \h </w:instrText>
             </w:r>
             <w:r>
               <w:rPr>
@@ -1723,7 +1842,7 @@
                 <w:noProof/>
                 <w:webHidden/>
               </w:rPr>
-              <w:t>10</w:t>
+              <w:t>11</w:t>
             </w:r>
             <w:r>
               <w:rPr>
@@ -1747,7 +1866,7 @@
               <w:lang w:val="lt-LT" w:eastAsia="lt-LT"/>
             </w:rPr>
           </w:pPr>
-          <w:hyperlink w:anchor="_Toc494154419" w:history="1">
+          <w:hyperlink w:anchor="_Toc496569279" w:history="1">
             <w:r>
               <w:rPr>
                 <w:rStyle w:val="Hyperlink"/>
@@ -1791,7 +1910,7 @@
                 <w:noProof/>
                 <w:webHidden/>
               </w:rPr>
-              <w:instrText xml:space="preserve"> PAGEREF _Toc494154419 \h </w:instrText>
+              <w:instrText xml:space="preserve"> PAGEREF _Toc496569279 \h </w:instrText>
             </w:r>
             <w:r>
               <w:rPr>
@@ -1811,7 +1930,1241 @@
                 <w:noProof/>
                 <w:webHidden/>
               </w:rPr>
-              <w:t>12</w:t>
+              <w:t>13</w:t>
+            </w:r>
+            <w:r>
+              <w:rPr>
+                <w:noProof/>
+                <w:webHidden/>
+              </w:rPr>
+              <w:fldChar w:fldCharType="end"/>
+            </w:r>
+          </w:hyperlink>
+        </w:p>
+        <w:p>
+          <w:pPr>
+            <w:pStyle w:val="TOC1"/>
+            <w:tabs>
+              <w:tab w:val="left" w:pos="440"/>
+              <w:tab w:val="right" w:leader="dot" w:pos="9016"/>
+            </w:tabs>
+            <w:rPr>
+              <w:rFonts w:asciiTheme="minorHAnsi" w:eastAsiaTheme="minorEastAsia" w:hAnsiTheme="minorHAnsi"/>
+              <w:noProof/>
+              <w:lang w:val="lt-LT" w:eastAsia="lt-LT"/>
+            </w:rPr>
+          </w:pPr>
+          <w:hyperlink w:anchor="_Toc496569280" w:history="1">
+            <w:r>
+              <w:rPr>
+                <w:rStyle w:val="Hyperlink"/>
+                <w:noProof/>
+                <w:lang w:val="lt-LT"/>
+              </w:rPr>
+              <w:t>3.</w:t>
+            </w:r>
+            <w:r>
+              <w:rPr>
+                <w:rFonts w:asciiTheme="minorHAnsi" w:eastAsiaTheme="minorEastAsia" w:hAnsiTheme="minorHAnsi"/>
+                <w:noProof/>
+                <w:lang w:val="lt-LT" w:eastAsia="lt-LT"/>
+              </w:rPr>
+              <w:tab/>
+            </w:r>
+            <w:r>
+              <w:rPr>
+                <w:rStyle w:val="Hyperlink"/>
+                <w:noProof/>
+                <w:lang w:val="lt-LT"/>
+              </w:rPr>
+              <w:t>Laboratoris darbas Nr. 1 (2 dalis)</w:t>
+            </w:r>
+            <w:r>
+              <w:rPr>
+                <w:noProof/>
+                <w:webHidden/>
+              </w:rPr>
+              <w:tab/>
+            </w:r>
+            <w:r>
+              <w:rPr>
+                <w:noProof/>
+                <w:webHidden/>
+              </w:rPr>
+              <w:fldChar w:fldCharType="begin"/>
+            </w:r>
+            <w:r>
+              <w:rPr>
+                <w:noProof/>
+                <w:webHidden/>
+              </w:rPr>
+              <w:instrText xml:space="preserve"> PAGEREF _Toc496569280 \h </w:instrText>
+            </w:r>
+            <w:r>
+              <w:rPr>
+                <w:noProof/>
+                <w:webHidden/>
+              </w:rPr>
+            </w:r>
+            <w:r>
+              <w:rPr>
+                <w:noProof/>
+                <w:webHidden/>
+              </w:rPr>
+              <w:fldChar w:fldCharType="separate"/>
+            </w:r>
+            <w:r>
+              <w:rPr>
+                <w:noProof/>
+                <w:webHidden/>
+              </w:rPr>
+              <w:t>14</w:t>
+            </w:r>
+            <w:r>
+              <w:rPr>
+                <w:noProof/>
+                <w:webHidden/>
+              </w:rPr>
+              <w:fldChar w:fldCharType="end"/>
+            </w:r>
+          </w:hyperlink>
+        </w:p>
+        <w:p>
+          <w:pPr>
+            <w:pStyle w:val="TOC2"/>
+            <w:tabs>
+              <w:tab w:val="left" w:pos="880"/>
+              <w:tab w:val="right" w:leader="dot" w:pos="9016"/>
+            </w:tabs>
+            <w:rPr>
+              <w:rFonts w:asciiTheme="minorHAnsi" w:eastAsiaTheme="minorEastAsia" w:hAnsiTheme="minorHAnsi"/>
+              <w:noProof/>
+              <w:lang w:val="lt-LT" w:eastAsia="lt-LT"/>
+            </w:rPr>
+          </w:pPr>
+          <w:hyperlink w:anchor="_Toc496569281" w:history="1">
+            <w:r>
+              <w:rPr>
+                <w:rStyle w:val="Hyperlink"/>
+                <w:noProof/>
+                <w:lang w:val="lt-LT"/>
+              </w:rPr>
+              <w:t>3.1.</w:t>
+            </w:r>
+            <w:r>
+              <w:rPr>
+                <w:rFonts w:asciiTheme="minorHAnsi" w:eastAsiaTheme="minorEastAsia" w:hAnsiTheme="minorHAnsi"/>
+                <w:noProof/>
+                <w:lang w:val="lt-LT" w:eastAsia="lt-LT"/>
+              </w:rPr>
+              <w:tab/>
+            </w:r>
+            <w:r>
+              <w:rPr>
+                <w:rStyle w:val="Hyperlink"/>
+                <w:noProof/>
+                <w:lang w:val="lt-LT"/>
+              </w:rPr>
+              <w:t>Klasių diagrama</w:t>
+            </w:r>
+            <w:r>
+              <w:rPr>
+                <w:noProof/>
+                <w:webHidden/>
+              </w:rPr>
+              <w:tab/>
+            </w:r>
+            <w:r>
+              <w:rPr>
+                <w:noProof/>
+                <w:webHidden/>
+              </w:rPr>
+              <w:fldChar w:fldCharType="begin"/>
+            </w:r>
+            <w:r>
+              <w:rPr>
+                <w:noProof/>
+                <w:webHidden/>
+              </w:rPr>
+              <w:instrText xml:space="preserve"> PAGEREF _Toc496569281 \h </w:instrText>
+            </w:r>
+            <w:r>
+              <w:rPr>
+                <w:noProof/>
+                <w:webHidden/>
+              </w:rPr>
+            </w:r>
+            <w:r>
+              <w:rPr>
+                <w:noProof/>
+                <w:webHidden/>
+              </w:rPr>
+              <w:fldChar w:fldCharType="separate"/>
+            </w:r>
+            <w:r>
+              <w:rPr>
+                <w:noProof/>
+                <w:webHidden/>
+              </w:rPr>
+              <w:t>14</w:t>
+            </w:r>
+            <w:r>
+              <w:rPr>
+                <w:noProof/>
+                <w:webHidden/>
+              </w:rPr>
+              <w:fldChar w:fldCharType="end"/>
+            </w:r>
+          </w:hyperlink>
+        </w:p>
+        <w:p>
+          <w:pPr>
+            <w:pStyle w:val="TOC2"/>
+            <w:tabs>
+              <w:tab w:val="left" w:pos="880"/>
+              <w:tab w:val="right" w:leader="dot" w:pos="9016"/>
+            </w:tabs>
+            <w:rPr>
+              <w:rFonts w:asciiTheme="minorHAnsi" w:eastAsiaTheme="minorEastAsia" w:hAnsiTheme="minorHAnsi"/>
+              <w:noProof/>
+              <w:lang w:val="lt-LT" w:eastAsia="lt-LT"/>
+            </w:rPr>
+          </w:pPr>
+          <w:hyperlink w:anchor="_Toc496569282" w:history="1">
+            <w:r>
+              <w:rPr>
+                <w:rStyle w:val="Hyperlink"/>
+                <w:noProof/>
+                <w:lang w:val="lt-LT"/>
+              </w:rPr>
+              <w:t>3.2.</w:t>
+            </w:r>
+            <w:r>
+              <w:rPr>
+                <w:rFonts w:asciiTheme="minorHAnsi" w:eastAsiaTheme="minorEastAsia" w:hAnsiTheme="minorHAnsi"/>
+                <w:noProof/>
+                <w:lang w:val="lt-LT" w:eastAsia="lt-LT"/>
+              </w:rPr>
+              <w:tab/>
+            </w:r>
+            <w:r>
+              <w:rPr>
+                <w:rStyle w:val="Hyperlink"/>
+                <w:noProof/>
+                <w:lang w:val="lt-LT"/>
+              </w:rPr>
+              <w:t>Pritaikančio objekto (Adapter) projektavimo pavyzdys</w:t>
+            </w:r>
+            <w:r>
+              <w:rPr>
+                <w:noProof/>
+                <w:webHidden/>
+              </w:rPr>
+              <w:tab/>
+            </w:r>
+            <w:r>
+              <w:rPr>
+                <w:noProof/>
+                <w:webHidden/>
+              </w:rPr>
+              <w:fldChar w:fldCharType="begin"/>
+            </w:r>
+            <w:r>
+              <w:rPr>
+                <w:noProof/>
+                <w:webHidden/>
+              </w:rPr>
+              <w:instrText xml:space="preserve"> PAGEREF _Toc496569282 \h </w:instrText>
+            </w:r>
+            <w:r>
+              <w:rPr>
+                <w:noProof/>
+                <w:webHidden/>
+              </w:rPr>
+            </w:r>
+            <w:r>
+              <w:rPr>
+                <w:noProof/>
+                <w:webHidden/>
+              </w:rPr>
+              <w:fldChar w:fldCharType="separate"/>
+            </w:r>
+            <w:r>
+              <w:rPr>
+                <w:noProof/>
+                <w:webHidden/>
+              </w:rPr>
+              <w:t>15</w:t>
+            </w:r>
+            <w:r>
+              <w:rPr>
+                <w:noProof/>
+                <w:webHidden/>
+              </w:rPr>
+              <w:fldChar w:fldCharType="end"/>
+            </w:r>
+          </w:hyperlink>
+        </w:p>
+        <w:p>
+          <w:pPr>
+            <w:pStyle w:val="TOC3"/>
+            <w:tabs>
+              <w:tab w:val="left" w:pos="1320"/>
+              <w:tab w:val="right" w:leader="dot" w:pos="9016"/>
+            </w:tabs>
+            <w:rPr>
+              <w:rFonts w:asciiTheme="minorHAnsi" w:eastAsiaTheme="minorEastAsia" w:hAnsiTheme="minorHAnsi"/>
+              <w:noProof/>
+              <w:lang w:val="lt-LT" w:eastAsia="lt-LT"/>
+            </w:rPr>
+          </w:pPr>
+          <w:hyperlink w:anchor="_Toc496569283" w:history="1">
+            <w:r>
+              <w:rPr>
+                <w:rStyle w:val="Hyperlink"/>
+                <w:noProof/>
+                <w:lang w:val="lt-LT"/>
+              </w:rPr>
+              <w:t>3.2.1.</w:t>
+            </w:r>
+            <w:r>
+              <w:rPr>
+                <w:rFonts w:asciiTheme="minorHAnsi" w:eastAsiaTheme="minorEastAsia" w:hAnsiTheme="minorHAnsi"/>
+                <w:noProof/>
+                <w:lang w:val="lt-LT" w:eastAsia="lt-LT"/>
+              </w:rPr>
+              <w:tab/>
+            </w:r>
+            <w:r>
+              <w:rPr>
+                <w:rStyle w:val="Hyperlink"/>
+                <w:noProof/>
+                <w:lang w:val="lt-LT"/>
+              </w:rPr>
+              <w:t>Projektavimo šablono realizacija</w:t>
+            </w:r>
+            <w:r>
+              <w:rPr>
+                <w:noProof/>
+                <w:webHidden/>
+              </w:rPr>
+              <w:tab/>
+            </w:r>
+            <w:r>
+              <w:rPr>
+                <w:noProof/>
+                <w:webHidden/>
+              </w:rPr>
+              <w:fldChar w:fldCharType="begin"/>
+            </w:r>
+            <w:r>
+              <w:rPr>
+                <w:noProof/>
+                <w:webHidden/>
+              </w:rPr>
+              <w:instrText xml:space="preserve"> PAGEREF _Toc496569283 \h </w:instrText>
+            </w:r>
+            <w:r>
+              <w:rPr>
+                <w:noProof/>
+                <w:webHidden/>
+              </w:rPr>
+            </w:r>
+            <w:r>
+              <w:rPr>
+                <w:noProof/>
+                <w:webHidden/>
+              </w:rPr>
+              <w:fldChar w:fldCharType="separate"/>
+            </w:r>
+            <w:r>
+              <w:rPr>
+                <w:noProof/>
+                <w:webHidden/>
+              </w:rPr>
+              <w:t>15</w:t>
+            </w:r>
+            <w:r>
+              <w:rPr>
+                <w:noProof/>
+                <w:webHidden/>
+              </w:rPr>
+              <w:fldChar w:fldCharType="end"/>
+            </w:r>
+          </w:hyperlink>
+        </w:p>
+        <w:p>
+          <w:pPr>
+            <w:pStyle w:val="TOC3"/>
+            <w:tabs>
+              <w:tab w:val="left" w:pos="1320"/>
+              <w:tab w:val="right" w:leader="dot" w:pos="9016"/>
+            </w:tabs>
+            <w:rPr>
+              <w:rFonts w:asciiTheme="minorHAnsi" w:eastAsiaTheme="minorEastAsia" w:hAnsiTheme="minorHAnsi"/>
+              <w:noProof/>
+              <w:lang w:val="lt-LT" w:eastAsia="lt-LT"/>
+            </w:rPr>
+          </w:pPr>
+          <w:hyperlink w:anchor="_Toc496569284" w:history="1">
+            <w:r>
+              <w:rPr>
+                <w:rStyle w:val="Hyperlink"/>
+                <w:noProof/>
+                <w:lang w:val="lt-LT"/>
+              </w:rPr>
+              <w:t>3.2.2.</w:t>
+            </w:r>
+            <w:r>
+              <w:rPr>
+                <w:rFonts w:asciiTheme="minorHAnsi" w:eastAsiaTheme="minorEastAsia" w:hAnsiTheme="minorHAnsi"/>
+                <w:noProof/>
+                <w:lang w:val="lt-LT" w:eastAsia="lt-LT"/>
+              </w:rPr>
+              <w:tab/>
+            </w:r>
+            <w:r>
+              <w:rPr>
+                <w:rStyle w:val="Hyperlink"/>
+                <w:noProof/>
+                <w:lang w:val="lt-LT"/>
+              </w:rPr>
+              <w:t>Projektavimo šablono naudojimo pagrindimas</w:t>
+            </w:r>
+            <w:r>
+              <w:rPr>
+                <w:noProof/>
+                <w:webHidden/>
+              </w:rPr>
+              <w:tab/>
+            </w:r>
+            <w:r>
+              <w:rPr>
+                <w:noProof/>
+                <w:webHidden/>
+              </w:rPr>
+              <w:fldChar w:fldCharType="begin"/>
+            </w:r>
+            <w:r>
+              <w:rPr>
+                <w:noProof/>
+                <w:webHidden/>
+              </w:rPr>
+              <w:instrText xml:space="preserve"> PAGEREF _Toc496569284 \h </w:instrText>
+            </w:r>
+            <w:r>
+              <w:rPr>
+                <w:noProof/>
+                <w:webHidden/>
+              </w:rPr>
+            </w:r>
+            <w:r>
+              <w:rPr>
+                <w:noProof/>
+                <w:webHidden/>
+              </w:rPr>
+              <w:fldChar w:fldCharType="separate"/>
+            </w:r>
+            <w:r>
+              <w:rPr>
+                <w:noProof/>
+                <w:webHidden/>
+              </w:rPr>
+              <w:t>16</w:t>
+            </w:r>
+            <w:r>
+              <w:rPr>
+                <w:noProof/>
+                <w:webHidden/>
+              </w:rPr>
+              <w:fldChar w:fldCharType="end"/>
+            </w:r>
+          </w:hyperlink>
+        </w:p>
+        <w:p>
+          <w:pPr>
+            <w:pStyle w:val="TOC2"/>
+            <w:tabs>
+              <w:tab w:val="left" w:pos="880"/>
+              <w:tab w:val="right" w:leader="dot" w:pos="9016"/>
+            </w:tabs>
+            <w:rPr>
+              <w:rFonts w:asciiTheme="minorHAnsi" w:eastAsiaTheme="minorEastAsia" w:hAnsiTheme="minorHAnsi"/>
+              <w:noProof/>
+              <w:lang w:val="lt-LT" w:eastAsia="lt-LT"/>
+            </w:rPr>
+          </w:pPr>
+          <w:hyperlink w:anchor="_Toc496569285" w:history="1">
+            <w:r>
+              <w:rPr>
+                <w:rStyle w:val="Hyperlink"/>
+                <w:noProof/>
+                <w:lang w:val="lt-LT"/>
+              </w:rPr>
+              <w:t>3.3.</w:t>
+            </w:r>
+            <w:r>
+              <w:rPr>
+                <w:rFonts w:asciiTheme="minorHAnsi" w:eastAsiaTheme="minorEastAsia" w:hAnsiTheme="minorHAnsi"/>
+                <w:noProof/>
+                <w:lang w:val="lt-LT" w:eastAsia="lt-LT"/>
+              </w:rPr>
+              <w:tab/>
+            </w:r>
+            <w:r>
+              <w:rPr>
+                <w:rStyle w:val="Hyperlink"/>
+                <w:noProof/>
+                <w:lang w:val="lt-LT"/>
+              </w:rPr>
+              <w:t>Dekoratoriaus (Decorator) projektavimo pavyzdys (Simonas)</w:t>
+            </w:r>
+            <w:r>
+              <w:rPr>
+                <w:noProof/>
+                <w:webHidden/>
+              </w:rPr>
+              <w:tab/>
+            </w:r>
+            <w:r>
+              <w:rPr>
+                <w:noProof/>
+                <w:webHidden/>
+              </w:rPr>
+              <w:fldChar w:fldCharType="begin"/>
+            </w:r>
+            <w:r>
+              <w:rPr>
+                <w:noProof/>
+                <w:webHidden/>
+              </w:rPr>
+              <w:instrText xml:space="preserve"> PAGEREF _Toc496569285 \h </w:instrText>
+            </w:r>
+            <w:r>
+              <w:rPr>
+                <w:noProof/>
+                <w:webHidden/>
+              </w:rPr>
+            </w:r>
+            <w:r>
+              <w:rPr>
+                <w:noProof/>
+                <w:webHidden/>
+              </w:rPr>
+              <w:fldChar w:fldCharType="separate"/>
+            </w:r>
+            <w:r>
+              <w:rPr>
+                <w:noProof/>
+                <w:webHidden/>
+              </w:rPr>
+              <w:t>17</w:t>
+            </w:r>
+            <w:r>
+              <w:rPr>
+                <w:noProof/>
+                <w:webHidden/>
+              </w:rPr>
+              <w:fldChar w:fldCharType="end"/>
+            </w:r>
+          </w:hyperlink>
+        </w:p>
+        <w:p>
+          <w:pPr>
+            <w:pStyle w:val="TOC3"/>
+            <w:tabs>
+              <w:tab w:val="left" w:pos="1320"/>
+              <w:tab w:val="right" w:leader="dot" w:pos="9016"/>
+            </w:tabs>
+            <w:rPr>
+              <w:rFonts w:asciiTheme="minorHAnsi" w:eastAsiaTheme="minorEastAsia" w:hAnsiTheme="minorHAnsi"/>
+              <w:noProof/>
+              <w:lang w:val="lt-LT" w:eastAsia="lt-LT"/>
+            </w:rPr>
+          </w:pPr>
+          <w:hyperlink w:anchor="_Toc496569286" w:history="1">
+            <w:r>
+              <w:rPr>
+                <w:rStyle w:val="Hyperlink"/>
+                <w:noProof/>
+                <w:lang w:val="lt-LT"/>
+              </w:rPr>
+              <w:t>3.3.1.</w:t>
+            </w:r>
+            <w:r>
+              <w:rPr>
+                <w:rFonts w:asciiTheme="minorHAnsi" w:eastAsiaTheme="minorEastAsia" w:hAnsiTheme="minorHAnsi"/>
+                <w:noProof/>
+                <w:lang w:val="lt-LT" w:eastAsia="lt-LT"/>
+              </w:rPr>
+              <w:tab/>
+            </w:r>
+            <w:r>
+              <w:rPr>
+                <w:rStyle w:val="Hyperlink"/>
+                <w:noProof/>
+                <w:lang w:val="lt-LT"/>
+              </w:rPr>
+              <w:t>Projektavimo šablono realizacija</w:t>
+            </w:r>
+            <w:r>
+              <w:rPr>
+                <w:noProof/>
+                <w:webHidden/>
+              </w:rPr>
+              <w:tab/>
+            </w:r>
+            <w:r>
+              <w:rPr>
+                <w:noProof/>
+                <w:webHidden/>
+              </w:rPr>
+              <w:fldChar w:fldCharType="begin"/>
+            </w:r>
+            <w:r>
+              <w:rPr>
+                <w:noProof/>
+                <w:webHidden/>
+              </w:rPr>
+              <w:instrText xml:space="preserve"> PAGEREF _Toc496569286 \h </w:instrText>
+            </w:r>
+            <w:r>
+              <w:rPr>
+                <w:noProof/>
+                <w:webHidden/>
+              </w:rPr>
+            </w:r>
+            <w:r>
+              <w:rPr>
+                <w:noProof/>
+                <w:webHidden/>
+              </w:rPr>
+              <w:fldChar w:fldCharType="separate"/>
+            </w:r>
+            <w:r>
+              <w:rPr>
+                <w:noProof/>
+                <w:webHidden/>
+              </w:rPr>
+              <w:t>17</w:t>
+            </w:r>
+            <w:r>
+              <w:rPr>
+                <w:noProof/>
+                <w:webHidden/>
+              </w:rPr>
+              <w:fldChar w:fldCharType="end"/>
+            </w:r>
+          </w:hyperlink>
+        </w:p>
+        <w:p>
+          <w:pPr>
+            <w:pStyle w:val="TOC3"/>
+            <w:tabs>
+              <w:tab w:val="left" w:pos="1320"/>
+              <w:tab w:val="right" w:leader="dot" w:pos="9016"/>
+            </w:tabs>
+            <w:rPr>
+              <w:rFonts w:asciiTheme="minorHAnsi" w:eastAsiaTheme="minorEastAsia" w:hAnsiTheme="minorHAnsi"/>
+              <w:noProof/>
+              <w:lang w:val="lt-LT" w:eastAsia="lt-LT"/>
+            </w:rPr>
+          </w:pPr>
+          <w:hyperlink w:anchor="_Toc496569287" w:history="1">
+            <w:r>
+              <w:rPr>
+                <w:rStyle w:val="Hyperlink"/>
+                <w:noProof/>
+                <w:lang w:val="lt-LT"/>
+              </w:rPr>
+              <w:t>3.3.2.</w:t>
+            </w:r>
+            <w:r>
+              <w:rPr>
+                <w:rFonts w:asciiTheme="minorHAnsi" w:eastAsiaTheme="minorEastAsia" w:hAnsiTheme="minorHAnsi"/>
+                <w:noProof/>
+                <w:lang w:val="lt-LT" w:eastAsia="lt-LT"/>
+              </w:rPr>
+              <w:tab/>
+            </w:r>
+            <w:r>
+              <w:rPr>
+                <w:rStyle w:val="Hyperlink"/>
+                <w:noProof/>
+                <w:lang w:val="lt-LT"/>
+              </w:rPr>
+              <w:t>Projektavimo šablono naudojimo pagrindimas</w:t>
+            </w:r>
+            <w:r>
+              <w:rPr>
+                <w:noProof/>
+                <w:webHidden/>
+              </w:rPr>
+              <w:tab/>
+            </w:r>
+            <w:r>
+              <w:rPr>
+                <w:noProof/>
+                <w:webHidden/>
+              </w:rPr>
+              <w:fldChar w:fldCharType="begin"/>
+            </w:r>
+            <w:r>
+              <w:rPr>
+                <w:noProof/>
+                <w:webHidden/>
+              </w:rPr>
+              <w:instrText xml:space="preserve"> PAGEREF _Toc496569287 \h </w:instrText>
+            </w:r>
+            <w:r>
+              <w:rPr>
+                <w:noProof/>
+                <w:webHidden/>
+              </w:rPr>
+            </w:r>
+            <w:r>
+              <w:rPr>
+                <w:noProof/>
+                <w:webHidden/>
+              </w:rPr>
+              <w:fldChar w:fldCharType="separate"/>
+            </w:r>
+            <w:r>
+              <w:rPr>
+                <w:noProof/>
+                <w:webHidden/>
+              </w:rPr>
+              <w:t>18</w:t>
+            </w:r>
+            <w:r>
+              <w:rPr>
+                <w:noProof/>
+                <w:webHidden/>
+              </w:rPr>
+              <w:fldChar w:fldCharType="end"/>
+            </w:r>
+          </w:hyperlink>
+        </w:p>
+        <w:p>
+          <w:pPr>
+            <w:pStyle w:val="TOC2"/>
+            <w:tabs>
+              <w:tab w:val="left" w:pos="880"/>
+              <w:tab w:val="right" w:leader="dot" w:pos="9016"/>
+            </w:tabs>
+            <w:rPr>
+              <w:rFonts w:asciiTheme="minorHAnsi" w:eastAsiaTheme="minorEastAsia" w:hAnsiTheme="minorHAnsi"/>
+              <w:noProof/>
+              <w:lang w:val="lt-LT" w:eastAsia="lt-LT"/>
+            </w:rPr>
+          </w:pPr>
+          <w:hyperlink w:anchor="_Toc496569288" w:history="1">
+            <w:r>
+              <w:rPr>
+                <w:rStyle w:val="Hyperlink"/>
+                <w:noProof/>
+                <w:lang w:val="lt-LT"/>
+              </w:rPr>
+              <w:t>3.4.</w:t>
+            </w:r>
+            <w:r>
+              <w:rPr>
+                <w:rFonts w:asciiTheme="minorHAnsi" w:eastAsiaTheme="minorEastAsia" w:hAnsiTheme="minorHAnsi"/>
+                <w:noProof/>
+                <w:lang w:val="lt-LT" w:eastAsia="lt-LT"/>
+              </w:rPr>
+              <w:tab/>
+            </w:r>
+            <w:r>
+              <w:rPr>
+                <w:rStyle w:val="Hyperlink"/>
+                <w:noProof/>
+                <w:lang w:val="lt-LT"/>
+              </w:rPr>
+              <w:t>Komandos (Command) projektavimo pavyzdys (Mangirdas)</w:t>
+            </w:r>
+            <w:r>
+              <w:rPr>
+                <w:noProof/>
+                <w:webHidden/>
+              </w:rPr>
+              <w:tab/>
+            </w:r>
+            <w:r>
+              <w:rPr>
+                <w:noProof/>
+                <w:webHidden/>
+              </w:rPr>
+              <w:fldChar w:fldCharType="begin"/>
+            </w:r>
+            <w:r>
+              <w:rPr>
+                <w:noProof/>
+                <w:webHidden/>
+              </w:rPr>
+              <w:instrText xml:space="preserve"> PAGEREF _Toc496569288 \h </w:instrText>
+            </w:r>
+            <w:r>
+              <w:rPr>
+                <w:noProof/>
+                <w:webHidden/>
+              </w:rPr>
+            </w:r>
+            <w:r>
+              <w:rPr>
+                <w:noProof/>
+                <w:webHidden/>
+              </w:rPr>
+              <w:fldChar w:fldCharType="separate"/>
+            </w:r>
+            <w:r>
+              <w:rPr>
+                <w:noProof/>
+                <w:webHidden/>
+              </w:rPr>
+              <w:t>18</w:t>
+            </w:r>
+            <w:r>
+              <w:rPr>
+                <w:noProof/>
+                <w:webHidden/>
+              </w:rPr>
+              <w:fldChar w:fldCharType="end"/>
+            </w:r>
+          </w:hyperlink>
+          <w:bookmarkStart w:id="0" w:name="_GoBack"/>
+          <w:bookmarkEnd w:id="0"/>
+        </w:p>
+        <w:p>
+          <w:pPr>
+            <w:pStyle w:val="TOC3"/>
+            <w:tabs>
+              <w:tab w:val="left" w:pos="1320"/>
+              <w:tab w:val="right" w:leader="dot" w:pos="9016"/>
+            </w:tabs>
+            <w:rPr>
+              <w:rFonts w:asciiTheme="minorHAnsi" w:eastAsiaTheme="minorEastAsia" w:hAnsiTheme="minorHAnsi"/>
+              <w:noProof/>
+              <w:lang w:val="lt-LT" w:eastAsia="lt-LT"/>
+            </w:rPr>
+          </w:pPr>
+          <w:hyperlink w:anchor="_Toc496569289" w:history="1">
+            <w:r>
+              <w:rPr>
+                <w:rStyle w:val="Hyperlink"/>
+                <w:noProof/>
+                <w:lang w:val="lt-LT"/>
+              </w:rPr>
+              <w:t>3.4.1.</w:t>
+            </w:r>
+            <w:r>
+              <w:rPr>
+                <w:rFonts w:asciiTheme="minorHAnsi" w:eastAsiaTheme="minorEastAsia" w:hAnsiTheme="minorHAnsi"/>
+                <w:noProof/>
+                <w:lang w:val="lt-LT" w:eastAsia="lt-LT"/>
+              </w:rPr>
+              <w:tab/>
+            </w:r>
+            <w:r>
+              <w:rPr>
+                <w:rStyle w:val="Hyperlink"/>
+                <w:noProof/>
+                <w:lang w:val="lt-LT"/>
+              </w:rPr>
+              <w:t>Projektavimo šablono realizacija</w:t>
+            </w:r>
+            <w:r>
+              <w:rPr>
+                <w:noProof/>
+                <w:webHidden/>
+              </w:rPr>
+              <w:tab/>
+            </w:r>
+            <w:r>
+              <w:rPr>
+                <w:noProof/>
+                <w:webHidden/>
+              </w:rPr>
+              <w:fldChar w:fldCharType="begin"/>
+            </w:r>
+            <w:r>
+              <w:rPr>
+                <w:noProof/>
+                <w:webHidden/>
+              </w:rPr>
+              <w:instrText xml:space="preserve"> PAGEREF _Toc496569289 \h </w:instrText>
+            </w:r>
+            <w:r>
+              <w:rPr>
+                <w:noProof/>
+                <w:webHidden/>
+              </w:rPr>
+            </w:r>
+            <w:r>
+              <w:rPr>
+                <w:noProof/>
+                <w:webHidden/>
+              </w:rPr>
+              <w:fldChar w:fldCharType="separate"/>
+            </w:r>
+            <w:r>
+              <w:rPr>
+                <w:noProof/>
+                <w:webHidden/>
+              </w:rPr>
+              <w:t>18</w:t>
+            </w:r>
+            <w:r>
+              <w:rPr>
+                <w:noProof/>
+                <w:webHidden/>
+              </w:rPr>
+              <w:fldChar w:fldCharType="end"/>
+            </w:r>
+          </w:hyperlink>
+        </w:p>
+        <w:p>
+          <w:pPr>
+            <w:pStyle w:val="TOC3"/>
+            <w:tabs>
+              <w:tab w:val="left" w:pos="1320"/>
+              <w:tab w:val="right" w:leader="dot" w:pos="9016"/>
+            </w:tabs>
+            <w:rPr>
+              <w:rFonts w:asciiTheme="minorHAnsi" w:eastAsiaTheme="minorEastAsia" w:hAnsiTheme="minorHAnsi"/>
+              <w:noProof/>
+              <w:lang w:val="lt-LT" w:eastAsia="lt-LT"/>
+            </w:rPr>
+          </w:pPr>
+          <w:hyperlink w:anchor="_Toc496569290" w:history="1">
+            <w:r>
+              <w:rPr>
+                <w:rStyle w:val="Hyperlink"/>
+                <w:noProof/>
+                <w:lang w:val="lt-LT"/>
+              </w:rPr>
+              <w:t>3.4.2.</w:t>
+            </w:r>
+            <w:r>
+              <w:rPr>
+                <w:rFonts w:asciiTheme="minorHAnsi" w:eastAsiaTheme="minorEastAsia" w:hAnsiTheme="minorHAnsi"/>
+                <w:noProof/>
+                <w:lang w:val="lt-LT" w:eastAsia="lt-LT"/>
+              </w:rPr>
+              <w:tab/>
+            </w:r>
+            <w:r>
+              <w:rPr>
+                <w:rStyle w:val="Hyperlink"/>
+                <w:noProof/>
+                <w:lang w:val="lt-LT"/>
+              </w:rPr>
+              <w:t>Projektavimo šablono naudojimo pagrindimas</w:t>
+            </w:r>
+            <w:r>
+              <w:rPr>
+                <w:noProof/>
+                <w:webHidden/>
+              </w:rPr>
+              <w:tab/>
+            </w:r>
+            <w:r>
+              <w:rPr>
+                <w:noProof/>
+                <w:webHidden/>
+              </w:rPr>
+              <w:fldChar w:fldCharType="begin"/>
+            </w:r>
+            <w:r>
+              <w:rPr>
+                <w:noProof/>
+                <w:webHidden/>
+              </w:rPr>
+              <w:instrText xml:space="preserve"> PAGEREF _Toc496569290 \h </w:instrText>
+            </w:r>
+            <w:r>
+              <w:rPr>
+                <w:noProof/>
+                <w:webHidden/>
+              </w:rPr>
+            </w:r>
+            <w:r>
+              <w:rPr>
+                <w:noProof/>
+                <w:webHidden/>
+              </w:rPr>
+              <w:fldChar w:fldCharType="separate"/>
+            </w:r>
+            <w:r>
+              <w:rPr>
+                <w:noProof/>
+                <w:webHidden/>
+              </w:rPr>
+              <w:t>19</w:t>
+            </w:r>
+            <w:r>
+              <w:rPr>
+                <w:noProof/>
+                <w:webHidden/>
+              </w:rPr>
+              <w:fldChar w:fldCharType="end"/>
+            </w:r>
+          </w:hyperlink>
+        </w:p>
+        <w:p>
+          <w:pPr>
+            <w:pStyle w:val="TOC2"/>
+            <w:tabs>
+              <w:tab w:val="left" w:pos="880"/>
+              <w:tab w:val="right" w:leader="dot" w:pos="9016"/>
+            </w:tabs>
+            <w:rPr>
+              <w:rFonts w:asciiTheme="minorHAnsi" w:eastAsiaTheme="minorEastAsia" w:hAnsiTheme="minorHAnsi"/>
+              <w:noProof/>
+              <w:lang w:val="lt-LT" w:eastAsia="lt-LT"/>
+            </w:rPr>
+          </w:pPr>
+          <w:hyperlink w:anchor="_Toc496569291" w:history="1">
+            <w:r>
+              <w:rPr>
+                <w:rStyle w:val="Hyperlink"/>
+                <w:noProof/>
+                <w:lang w:val="lt-LT"/>
+              </w:rPr>
+              <w:t>3.5.</w:t>
+            </w:r>
+            <w:r>
+              <w:rPr>
+                <w:rFonts w:asciiTheme="minorHAnsi" w:eastAsiaTheme="minorEastAsia" w:hAnsiTheme="minorHAnsi"/>
+                <w:noProof/>
+                <w:lang w:val="lt-LT" w:eastAsia="lt-LT"/>
+              </w:rPr>
+              <w:tab/>
+            </w:r>
+            <w:r>
+              <w:rPr>
+                <w:rStyle w:val="Hyperlink"/>
+                <w:noProof/>
+                <w:lang w:val="lt-LT"/>
+              </w:rPr>
+              <w:t>Tilto (Bridge) projektavimo pavyzdys (Tautvydas)</w:t>
+            </w:r>
+            <w:r>
+              <w:rPr>
+                <w:noProof/>
+                <w:webHidden/>
+              </w:rPr>
+              <w:tab/>
+            </w:r>
+            <w:r>
+              <w:rPr>
+                <w:noProof/>
+                <w:webHidden/>
+              </w:rPr>
+              <w:fldChar w:fldCharType="begin"/>
+            </w:r>
+            <w:r>
+              <w:rPr>
+                <w:noProof/>
+                <w:webHidden/>
+              </w:rPr>
+              <w:instrText xml:space="preserve"> PAGEREF _Toc496569291 \h </w:instrText>
+            </w:r>
+            <w:r>
+              <w:rPr>
+                <w:noProof/>
+                <w:webHidden/>
+              </w:rPr>
+            </w:r>
+            <w:r>
+              <w:rPr>
+                <w:noProof/>
+                <w:webHidden/>
+              </w:rPr>
+              <w:fldChar w:fldCharType="separate"/>
+            </w:r>
+            <w:r>
+              <w:rPr>
+                <w:noProof/>
+                <w:webHidden/>
+              </w:rPr>
+              <w:t>19</w:t>
+            </w:r>
+            <w:r>
+              <w:rPr>
+                <w:noProof/>
+                <w:webHidden/>
+              </w:rPr>
+              <w:fldChar w:fldCharType="end"/>
+            </w:r>
+          </w:hyperlink>
+        </w:p>
+        <w:p>
+          <w:pPr>
+            <w:pStyle w:val="TOC3"/>
+            <w:tabs>
+              <w:tab w:val="left" w:pos="1320"/>
+              <w:tab w:val="right" w:leader="dot" w:pos="9016"/>
+            </w:tabs>
+            <w:rPr>
+              <w:rFonts w:asciiTheme="minorHAnsi" w:eastAsiaTheme="minorEastAsia" w:hAnsiTheme="minorHAnsi"/>
+              <w:noProof/>
+              <w:lang w:val="lt-LT" w:eastAsia="lt-LT"/>
+            </w:rPr>
+          </w:pPr>
+          <w:hyperlink w:anchor="_Toc496569292" w:history="1">
+            <w:r>
+              <w:rPr>
+                <w:rStyle w:val="Hyperlink"/>
+                <w:noProof/>
+                <w:lang w:val="lt-LT"/>
+              </w:rPr>
+              <w:t>3.5.1.</w:t>
+            </w:r>
+            <w:r>
+              <w:rPr>
+                <w:rFonts w:asciiTheme="minorHAnsi" w:eastAsiaTheme="minorEastAsia" w:hAnsiTheme="minorHAnsi"/>
+                <w:noProof/>
+                <w:lang w:val="lt-LT" w:eastAsia="lt-LT"/>
+              </w:rPr>
+              <w:tab/>
+            </w:r>
+            <w:r>
+              <w:rPr>
+                <w:rStyle w:val="Hyperlink"/>
+                <w:noProof/>
+                <w:lang w:val="lt-LT"/>
+              </w:rPr>
+              <w:t>Projektavimo šablono realizacija</w:t>
+            </w:r>
+            <w:r>
+              <w:rPr>
+                <w:noProof/>
+                <w:webHidden/>
+              </w:rPr>
+              <w:tab/>
+            </w:r>
+            <w:r>
+              <w:rPr>
+                <w:noProof/>
+                <w:webHidden/>
+              </w:rPr>
+              <w:fldChar w:fldCharType="begin"/>
+            </w:r>
+            <w:r>
+              <w:rPr>
+                <w:noProof/>
+                <w:webHidden/>
+              </w:rPr>
+              <w:instrText xml:space="preserve"> PAGEREF _Toc496569292 \h </w:instrText>
+            </w:r>
+            <w:r>
+              <w:rPr>
+                <w:noProof/>
+                <w:webHidden/>
+              </w:rPr>
+            </w:r>
+            <w:r>
+              <w:rPr>
+                <w:noProof/>
+                <w:webHidden/>
+              </w:rPr>
+              <w:fldChar w:fldCharType="separate"/>
+            </w:r>
+            <w:r>
+              <w:rPr>
+                <w:noProof/>
+                <w:webHidden/>
+              </w:rPr>
+              <w:t>19</w:t>
+            </w:r>
+            <w:r>
+              <w:rPr>
+                <w:noProof/>
+                <w:webHidden/>
+              </w:rPr>
+              <w:fldChar w:fldCharType="end"/>
+            </w:r>
+          </w:hyperlink>
+        </w:p>
+        <w:p>
+          <w:pPr>
+            <w:pStyle w:val="TOC3"/>
+            <w:tabs>
+              <w:tab w:val="left" w:pos="1320"/>
+              <w:tab w:val="right" w:leader="dot" w:pos="9016"/>
+            </w:tabs>
+            <w:rPr>
+              <w:rFonts w:asciiTheme="minorHAnsi" w:eastAsiaTheme="minorEastAsia" w:hAnsiTheme="minorHAnsi"/>
+              <w:noProof/>
+              <w:lang w:val="lt-LT" w:eastAsia="lt-LT"/>
+            </w:rPr>
+          </w:pPr>
+          <w:hyperlink w:anchor="_Toc496569293" w:history="1">
+            <w:r>
+              <w:rPr>
+                <w:rStyle w:val="Hyperlink"/>
+                <w:noProof/>
+                <w:lang w:val="lt-LT"/>
+              </w:rPr>
+              <w:t>3.5.2.</w:t>
+            </w:r>
+            <w:r>
+              <w:rPr>
+                <w:rFonts w:asciiTheme="minorHAnsi" w:eastAsiaTheme="minorEastAsia" w:hAnsiTheme="minorHAnsi"/>
+                <w:noProof/>
+                <w:lang w:val="lt-LT" w:eastAsia="lt-LT"/>
+              </w:rPr>
+              <w:tab/>
+            </w:r>
+            <w:r>
+              <w:rPr>
+                <w:rStyle w:val="Hyperlink"/>
+                <w:noProof/>
+                <w:lang w:val="lt-LT"/>
+              </w:rPr>
+              <w:t>Projektavimo šablono naudojimo pagrindimas</w:t>
+            </w:r>
+            <w:r>
+              <w:rPr>
+                <w:noProof/>
+                <w:webHidden/>
+              </w:rPr>
+              <w:tab/>
+            </w:r>
+            <w:r>
+              <w:rPr>
+                <w:noProof/>
+                <w:webHidden/>
+              </w:rPr>
+              <w:fldChar w:fldCharType="begin"/>
+            </w:r>
+            <w:r>
+              <w:rPr>
+                <w:noProof/>
+                <w:webHidden/>
+              </w:rPr>
+              <w:instrText xml:space="preserve"> PAGEREF _Toc496569293 \h </w:instrText>
+            </w:r>
+            <w:r>
+              <w:rPr>
+                <w:noProof/>
+                <w:webHidden/>
+              </w:rPr>
+            </w:r>
+            <w:r>
+              <w:rPr>
+                <w:noProof/>
+                <w:webHidden/>
+              </w:rPr>
+              <w:fldChar w:fldCharType="separate"/>
+            </w:r>
+            <w:r>
+              <w:rPr>
+                <w:noProof/>
+                <w:webHidden/>
+              </w:rPr>
+              <w:t>22</w:t>
             </w:r>
             <w:r>
               <w:rPr>
@@ -1868,7 +3221,7 @@
           <w:lang w:val="lt-LT"/>
         </w:rPr>
       </w:pPr>
-      <w:bookmarkStart w:id="0" w:name="_Toc494154405"/>
+      <w:bookmarkStart w:id="1" w:name="_Toc496569265"/>
       <w:r>
         <w:rPr>
           <w:lang w:val="lt-LT"/>
@@ -1876,7 +3229,7 @@
         <w:lastRenderedPageBreak/>
         <w:t>Projekto aprašymas</w:t>
       </w:r>
-      <w:bookmarkEnd w:id="0"/>
+      <w:bookmarkEnd w:id="1"/>
     </w:p>
     <w:p>
       <w:pPr>
@@ -1900,13 +3253,69 @@
         <w:rPr>
           <w:lang w:val="lt-LT"/>
         </w:rPr>
-        <w:t xml:space="preserve"> „Tower Defence“. </w:t>
-      </w:r>
-      <w:r>
-        <w:rPr>
-          <w:lang w:val="lt-LT"/>
-        </w:rPr>
-        <w:t xml:space="preserve">„Tower Defence“ – tai vienas iš strateginių vaizdo žaidimų žanrų, kurio tikslas – apginti tam tikrą teritoriją nuo vis atsirandančių priešų. </w:t>
+        <w:t xml:space="preserve"> „</w:t>
+      </w:r>
+      <w:proofErr w:type="spellStart"/>
+      <w:r>
+        <w:rPr>
+          <w:lang w:val="lt-LT"/>
+        </w:rPr>
+        <w:t>Tower</w:t>
+      </w:r>
+      <w:proofErr w:type="spellEnd"/>
+      <w:r>
+        <w:rPr>
+          <w:lang w:val="lt-LT"/>
+        </w:rPr>
+        <w:t xml:space="preserve"> </w:t>
+      </w:r>
+      <w:proofErr w:type="spellStart"/>
+      <w:r>
+        <w:rPr>
+          <w:lang w:val="lt-LT"/>
+        </w:rPr>
+        <w:t>Defence</w:t>
+      </w:r>
+      <w:proofErr w:type="spellEnd"/>
+      <w:r>
+        <w:rPr>
+          <w:lang w:val="lt-LT"/>
+        </w:rPr>
+        <w:t xml:space="preserve">“. </w:t>
+      </w:r>
+      <w:r>
+        <w:rPr>
+          <w:lang w:val="lt-LT"/>
+        </w:rPr>
+        <w:t>„</w:t>
+      </w:r>
+      <w:proofErr w:type="spellStart"/>
+      <w:r>
+        <w:rPr>
+          <w:lang w:val="lt-LT"/>
+        </w:rPr>
+        <w:t>Tower</w:t>
+      </w:r>
+      <w:proofErr w:type="spellEnd"/>
+      <w:r>
+        <w:rPr>
+          <w:lang w:val="lt-LT"/>
+        </w:rPr>
+        <w:t xml:space="preserve"> </w:t>
+      </w:r>
+      <w:proofErr w:type="spellStart"/>
+      <w:r>
+        <w:rPr>
+          <w:lang w:val="lt-LT"/>
+        </w:rPr>
+        <w:t>Defence</w:t>
+      </w:r>
+      <w:proofErr w:type="spellEnd"/>
+      <w:r>
+        <w:rPr>
+          <w:lang w:val="lt-LT"/>
+        </w:rPr>
+        <w:t xml:space="preserve">“ – tai vienas iš strateginių vaizdo žaidimų žanrų, kurio tikslas – apginti tam tikrą teritoriją nuo vis atsirandančių priešų. </w:t>
       </w:r>
       <w:r>
         <w:rPr>
@@ -2022,7 +3431,47 @@
         <w:fldChar w:fldCharType="end"/>
       </w:r>
       <w:r>
-        <w:t xml:space="preserve"> pav. Tower Defence tipo žaidimo pavyzdys (šaltinis: </w:t>
+        <w:t xml:space="preserve"> pav. Tower </w:t>
+      </w:r>
+      <w:proofErr w:type="spellStart"/>
+      <w:r>
+        <w:t>Defence</w:t>
+      </w:r>
+      <w:proofErr w:type="spellEnd"/>
+      <w:r>
+        <w:t xml:space="preserve"> </w:t>
+      </w:r>
+      <w:proofErr w:type="spellStart"/>
+      <w:r>
+        <w:t>tipo</w:t>
+      </w:r>
+      <w:proofErr w:type="spellEnd"/>
+      <w:r>
+        <w:t xml:space="preserve"> </w:t>
+      </w:r>
+      <w:proofErr w:type="spellStart"/>
+      <w:r>
+        <w:t>žaidimo</w:t>
+      </w:r>
+      <w:proofErr w:type="spellEnd"/>
+      <w:r>
+        <w:t xml:space="preserve"> </w:t>
+      </w:r>
+      <w:proofErr w:type="spellStart"/>
+      <w:r>
+        <w:t>pavyzdys</w:t>
+      </w:r>
+      <w:proofErr w:type="spellEnd"/>
+      <w:r>
+        <w:t xml:space="preserve"> (</w:t>
+      </w:r>
+      <w:proofErr w:type="spellStart"/>
+      <w:r>
+        <w:t>šaltinis</w:t>
+      </w:r>
+      <w:proofErr w:type="spellEnd"/>
+      <w:r>
+        <w:t xml:space="preserve">: </w:t>
       </w:r>
       <w:hyperlink r:id="rId10" w:history="1">
         <w:r>
@@ -2075,7 +3524,7 @@
           <w:lang w:val="lt-LT"/>
         </w:rPr>
       </w:pPr>
-      <w:bookmarkStart w:id="1" w:name="_Toc494154406"/>
+      <w:bookmarkStart w:id="2" w:name="_Toc496569266"/>
       <w:r>
         <w:rPr>
           <w:lang w:val="lt-LT"/>
@@ -2095,7 +3544,33 @@
         </w:rPr>
         <w:t xml:space="preserve"> Nr. 1</w:t>
       </w:r>
-      <w:bookmarkEnd w:id="1"/>
+      <w:r>
+        <w:rPr>
+          <w:lang w:val="lt-LT"/>
+        </w:rPr>
+        <w:t xml:space="preserve"> (</w:t>
+      </w:r>
+      <w:r>
+        <w:rPr>
+          <w:lang w:val="en-GB"/>
+        </w:rPr>
+        <w:t xml:space="preserve">1 </w:t>
+      </w:r>
+      <w:proofErr w:type="spellStart"/>
+      <w:r>
+        <w:rPr>
+          <w:lang w:val="en-GB"/>
+        </w:rPr>
+        <w:t>dalis</w:t>
+      </w:r>
+      <w:proofErr w:type="spellEnd"/>
+      <w:r>
+        <w:rPr>
+          <w:lang w:val="en-GB"/>
+        </w:rPr>
+        <w:t>)</w:t>
+      </w:r>
+      <w:bookmarkEnd w:id="2"/>
     </w:p>
     <w:p>
       <w:pPr>
@@ -2108,14 +3583,14 @@
           <w:lang w:val="lt-LT"/>
         </w:rPr>
       </w:pPr>
-      <w:bookmarkStart w:id="2" w:name="_Toc494154407"/>
+      <w:bookmarkStart w:id="3" w:name="_Toc496569267"/>
       <w:r>
         <w:rPr>
           <w:lang w:val="lt-LT"/>
         </w:rPr>
         <w:t>Pradinė klasių diagrama</w:t>
       </w:r>
-      <w:bookmarkEnd w:id="2"/>
+      <w:bookmarkEnd w:id="3"/>
     </w:p>
     <w:p>
       <w:pPr>
@@ -2191,8 +3666,29 @@
                               <w:fldChar w:fldCharType="end"/>
                             </w:r>
                             <w:r>
-                              <w:t xml:space="preserve"> pav. Pradinė klasių diagrama</w:t>
+                              <w:t xml:space="preserve"> pav. </w:t>
                             </w:r>
+                            <w:proofErr w:type="spellStart"/>
+                            <w:r>
+                              <w:t>Pradinė</w:t>
+                            </w:r>
+                            <w:proofErr w:type="spellEnd"/>
+                            <w:r>
+                              <w:t xml:space="preserve"> </w:t>
+                            </w:r>
+                            <w:proofErr w:type="spellStart"/>
+                            <w:r>
+                              <w:t>klasių</w:t>
+                            </w:r>
+                            <w:proofErr w:type="spellEnd"/>
+                            <w:r>
+                              <w:t xml:space="preserve"> </w:t>
+                            </w:r>
+                            <w:proofErr w:type="spellStart"/>
+                            <w:r>
+                              <w:t>diagrama</w:t>
+                            </w:r>
+                            <w:proofErr w:type="spellEnd"/>
                           </w:p>
                         </w:txbxContent>
                       </wps:txbx>
@@ -2244,8 +3740,29 @@
                         <w:fldChar w:fldCharType="end"/>
                       </w:r>
                       <w:r>
-                        <w:t xml:space="preserve"> pav. Pradinė klasių diagrama</w:t>
+                        <w:t xml:space="preserve"> pav. </w:t>
                       </w:r>
+                      <w:proofErr w:type="spellStart"/>
+                      <w:r>
+                        <w:t>Pradinė</w:t>
+                      </w:r>
+                      <w:proofErr w:type="spellEnd"/>
+                      <w:r>
+                        <w:t xml:space="preserve"> </w:t>
+                      </w:r>
+                      <w:proofErr w:type="spellStart"/>
+                      <w:r>
+                        <w:t>klasių</w:t>
+                      </w:r>
+                      <w:proofErr w:type="spellEnd"/>
+                      <w:r>
+                        <w:t xml:space="preserve"> </w:t>
+                      </w:r>
+                      <w:proofErr w:type="spellStart"/>
+                      <w:r>
+                        <w:t>diagrama</w:t>
+                      </w:r>
+                      <w:proofErr w:type="spellEnd"/>
                     </w:p>
                   </w:txbxContent>
                 </v:textbox>
@@ -2341,15 +3858,29 @@
           <w:lang w:val="lt-LT"/>
         </w:rPr>
       </w:pPr>
-      <w:bookmarkStart w:id="3" w:name="_Toc494154408"/>
+      <w:bookmarkStart w:id="4" w:name="_Toc496569268"/>
       <w:r>
         <w:rPr>
           <w:lang w:val="lt-LT"/>
         </w:rPr>
         <w:lastRenderedPageBreak/>
-        <w:t>Vienintelio objekto (Singleton) projektavimo pavyzdys</w:t>
-      </w:r>
-      <w:bookmarkEnd w:id="3"/>
+        <w:t>Vienintelio objekto (</w:t>
+      </w:r>
+      <w:proofErr w:type="spellStart"/>
+      <w:r>
+        <w:rPr>
+          <w:lang w:val="lt-LT"/>
+        </w:rPr>
+        <w:t>Singleton</w:t>
+      </w:r>
+      <w:proofErr w:type="spellEnd"/>
+      <w:r>
+        <w:rPr>
+          <w:lang w:val="lt-LT"/>
+        </w:rPr>
+        <w:t>) projektavimo pavyzdys</w:t>
+      </w:r>
+      <w:bookmarkEnd w:id="4"/>
     </w:p>
     <w:p>
       <w:pPr>
@@ -2362,14 +3893,14 @@
           <w:lang w:val="lt-LT"/>
         </w:rPr>
       </w:pPr>
-      <w:bookmarkStart w:id="4" w:name="_Toc494154409"/>
+      <w:bookmarkStart w:id="5" w:name="_Toc496569269"/>
       <w:r>
         <w:rPr>
           <w:lang w:val="lt-LT"/>
         </w:rPr>
         <w:t>Projektavimo šablono realizacija</w:t>
       </w:r>
-      <w:bookmarkEnd w:id="4"/>
+      <w:bookmarkEnd w:id="5"/>
     </w:p>
     <w:p>
       <w:pPr>
@@ -2491,8 +4022,29 @@
         <w:fldChar w:fldCharType="end"/>
       </w:r>
       <w:r>
-        <w:t xml:space="preserve"> pav. Vienintelio objekto (Singleton) realizacija</w:t>
-      </w:r>
+        <w:t xml:space="preserve"> pav. </w:t>
+      </w:r>
+      <w:proofErr w:type="spellStart"/>
+      <w:r>
+        <w:t>Vienintelio</w:t>
+      </w:r>
+      <w:proofErr w:type="spellEnd"/>
+      <w:r>
+        <w:t xml:space="preserve"> </w:t>
+      </w:r>
+      <w:proofErr w:type="spellStart"/>
+      <w:r>
+        <w:t>objekto</w:t>
+      </w:r>
+      <w:proofErr w:type="spellEnd"/>
+      <w:r>
+        <w:t xml:space="preserve"> (Singleton) </w:t>
+      </w:r>
+      <w:proofErr w:type="spellStart"/>
+      <w:r>
+        <w:t>realizacija</w:t>
+      </w:r>
+      <w:proofErr w:type="spellEnd"/>
     </w:p>
     <w:p>
       <w:pPr>
@@ -2505,14 +4057,14 @@
           <w:lang w:val="lt-LT"/>
         </w:rPr>
       </w:pPr>
-      <w:bookmarkStart w:id="5" w:name="_Toc494154410"/>
+      <w:bookmarkStart w:id="6" w:name="_Toc496569270"/>
       <w:r>
         <w:rPr>
           <w:lang w:val="lt-LT"/>
         </w:rPr>
         <w:t>Projektavimo šablono naudojimo pagrindimas</w:t>
       </w:r>
-      <w:bookmarkEnd w:id="5"/>
+      <w:bookmarkEnd w:id="6"/>
     </w:p>
     <w:p>
       <w:pPr>
@@ -2530,7 +4082,35 @@
         <w:rPr>
           <w:lang w:val="lt-LT"/>
         </w:rPr>
-        <w:t>Vienintelio objekto (Singleton) projektavimo šablonas yra naudojamas tada, kai kuri nors klasė projekte yra pastoviai naudojama ir pakartotinai reikia sukurti tos klasės objektą, kas kainuoja resursų. Mūsų atveju tokia klasė – Logger klasė, kuri skirta programos pranešimų išvedimui.</w:t>
+        <w:t>Vienintelio objekto (</w:t>
+      </w:r>
+      <w:proofErr w:type="spellStart"/>
+      <w:r>
+        <w:rPr>
+          <w:lang w:val="lt-LT"/>
+        </w:rPr>
+        <w:t>Singleton</w:t>
+      </w:r>
+      <w:proofErr w:type="spellEnd"/>
+      <w:r>
+        <w:rPr>
+          <w:lang w:val="lt-LT"/>
+        </w:rPr>
+        <w:t xml:space="preserve">) projektavimo šablonas yra naudojamas tada, kai kuri nors klasė projekte yra pastoviai naudojama ir pakartotinai reikia sukurti tos klasės objektą, kas kainuoja resursų. Mūsų atveju tokia klasė – </w:t>
+      </w:r>
+      <w:proofErr w:type="spellStart"/>
+      <w:r>
+        <w:rPr>
+          <w:lang w:val="lt-LT"/>
+        </w:rPr>
+        <w:t>Logger</w:t>
+      </w:r>
+      <w:proofErr w:type="spellEnd"/>
+      <w:r>
+        <w:rPr>
+          <w:lang w:val="lt-LT"/>
+        </w:rPr>
+        <w:t xml:space="preserve"> klasė, kuri skirta programos pranešimų išvedimui.</w:t>
       </w:r>
       <w:r>
         <w:rPr>
@@ -2542,7 +4122,21 @@
         <w:rPr>
           <w:lang w:val="lt-LT"/>
         </w:rPr>
-        <w:t>kas kartą kainuotų nemažai resursų, todėl tikslingai panaudotas Singleton šablonas šią problemą išsprendžia.</w:t>
+        <w:t xml:space="preserve">kas kartą kainuotų nemažai resursų, todėl tikslingai panaudotas </w:t>
+      </w:r>
+      <w:proofErr w:type="spellStart"/>
+      <w:r>
+        <w:rPr>
+          <w:lang w:val="lt-LT"/>
+        </w:rPr>
+        <w:t>Singleton</w:t>
+      </w:r>
+      <w:proofErr w:type="spellEnd"/>
+      <w:r>
+        <w:rPr>
+          <w:lang w:val="lt-LT"/>
+        </w:rPr>
+        <w:t xml:space="preserve"> šablonas šią problemą išsprendžia.</w:t>
       </w:r>
     </w:p>
     <w:p>
@@ -2556,12 +4150,40 @@
           <w:lang w:val="lt-LT"/>
         </w:rPr>
       </w:pPr>
-      <w:bookmarkStart w:id="6" w:name="_Toc494154411"/>
-      <w:r>
-        <w:rPr>
-          <w:lang w:val="lt-LT"/>
-        </w:rPr>
-        <w:t>Abstraktaus fabriko (Abstract factory) projektavimo pavyzdys</w:t>
+      <w:bookmarkStart w:id="7" w:name="_Toc496569271"/>
+      <w:r>
+        <w:rPr>
+          <w:lang w:val="lt-LT"/>
+        </w:rPr>
+        <w:t>Abstraktaus fabriko (</w:t>
+      </w:r>
+      <w:proofErr w:type="spellStart"/>
+      <w:r>
+        <w:rPr>
+          <w:lang w:val="lt-LT"/>
+        </w:rPr>
+        <w:t>Abstract</w:t>
+      </w:r>
+      <w:proofErr w:type="spellEnd"/>
+      <w:r>
+        <w:rPr>
+          <w:lang w:val="lt-LT"/>
+        </w:rPr>
+        <w:t xml:space="preserve"> </w:t>
+      </w:r>
+      <w:proofErr w:type="spellStart"/>
+      <w:r>
+        <w:rPr>
+          <w:lang w:val="lt-LT"/>
+        </w:rPr>
+        <w:t>factory</w:t>
+      </w:r>
+      <w:proofErr w:type="spellEnd"/>
+      <w:r>
+        <w:rPr>
+          <w:lang w:val="lt-LT"/>
+        </w:rPr>
+        <w:t>) projektavimo pavyzdys</w:t>
       </w:r>
       <w:r>
         <w:rPr>
@@ -2569,7 +4191,7 @@
         </w:rPr>
         <w:t xml:space="preserve"> (Simonas)</w:t>
       </w:r>
-      <w:bookmarkEnd w:id="6"/>
+      <w:bookmarkEnd w:id="7"/>
     </w:p>
     <w:p>
       <w:pPr>
@@ -2582,14 +4204,14 @@
           <w:lang w:val="lt-LT"/>
         </w:rPr>
       </w:pPr>
-      <w:bookmarkStart w:id="7" w:name="_Toc494154412"/>
+      <w:bookmarkStart w:id="8" w:name="_Toc496569272"/>
       <w:r>
         <w:rPr>
           <w:lang w:val="lt-LT"/>
         </w:rPr>
         <w:t>Projektavimo šablono realizacija</w:t>
       </w:r>
-      <w:bookmarkEnd w:id="7"/>
+      <w:bookmarkEnd w:id="8"/>
     </w:p>
     <w:p>
       <w:pPr>
@@ -2886,8 +4508,29 @@
         <w:fldChar w:fldCharType="end"/>
       </w:r>
       <w:r>
-        <w:t xml:space="preserve"> pav. Abstraktaus fabriko (Abstract factory) realizacija</w:t>
-      </w:r>
+        <w:t xml:space="preserve"> pav. </w:t>
+      </w:r>
+      <w:proofErr w:type="spellStart"/>
+      <w:r>
+        <w:t>Abstraktaus</w:t>
+      </w:r>
+      <w:proofErr w:type="spellEnd"/>
+      <w:r>
+        <w:t xml:space="preserve"> </w:t>
+      </w:r>
+      <w:proofErr w:type="spellStart"/>
+      <w:r>
+        <w:t>fabriko</w:t>
+      </w:r>
+      <w:proofErr w:type="spellEnd"/>
+      <w:r>
+        <w:t xml:space="preserve"> (Abstract factory) </w:t>
+      </w:r>
+      <w:proofErr w:type="spellStart"/>
+      <w:r>
+        <w:t>realizacija</w:t>
+      </w:r>
+      <w:proofErr w:type="spellEnd"/>
     </w:p>
     <w:p>
       <w:pPr>
@@ -2900,7 +4543,7 @@
           <w:lang w:val="lt-LT"/>
         </w:rPr>
       </w:pPr>
-      <w:bookmarkStart w:id="8" w:name="_Toc494154413"/>
+      <w:bookmarkStart w:id="9" w:name="_Toc496569273"/>
       <w:r>
         <w:rPr>
           <w:lang w:val="lt-LT"/>
@@ -2908,7 +4551,7 @@
         <w:lastRenderedPageBreak/>
         <w:t>Projektavimo šablono naudojimo pagrindimas</w:t>
       </w:r>
-      <w:bookmarkEnd w:id="8"/>
+      <w:bookmarkEnd w:id="9"/>
     </w:p>
     <w:p>
       <w:pPr>
@@ -2928,12 +4571,28 @@
         </w:rPr>
         <w:t>„</w:t>
       </w:r>
-      <w:r>
-        <w:rPr>
-          <w:lang w:val="lt-LT"/>
-        </w:rPr>
-        <w:t>Abstract factory</w:t>
-      </w:r>
+      <w:proofErr w:type="spellStart"/>
+      <w:r>
+        <w:rPr>
+          <w:lang w:val="lt-LT"/>
+        </w:rPr>
+        <w:t>Abstract</w:t>
+      </w:r>
+      <w:proofErr w:type="spellEnd"/>
+      <w:r>
+        <w:rPr>
+          <w:lang w:val="lt-LT"/>
+        </w:rPr>
+        <w:t xml:space="preserve"> </w:t>
+      </w:r>
+      <w:proofErr w:type="spellStart"/>
+      <w:r>
+        <w:rPr>
+          <w:lang w:val="lt-LT"/>
+        </w:rPr>
+        <w:t>factory</w:t>
+      </w:r>
+      <w:proofErr w:type="spellEnd"/>
       <w:r>
         <w:rPr>
           <w:lang w:val="lt-LT"/>
@@ -3012,26 +4671,54 @@
           <w:lang w:val="lt-LT"/>
         </w:rPr>
       </w:pPr>
-      <w:bookmarkStart w:id="9" w:name="_Toc494154414"/>
-      <w:r>
-        <w:rPr>
-          <w:lang w:val="lt-LT"/>
-        </w:rPr>
-        <w:t>Fabriko metodo (Factory method) projektavimo pavyzdys</w:t>
-      </w:r>
+      <w:bookmarkStart w:id="10" w:name="_Toc496569274"/>
+      <w:r>
+        <w:rPr>
+          <w:lang w:val="lt-LT"/>
+        </w:rPr>
+        <w:t>Fabriko metodo (</w:t>
+      </w:r>
+      <w:proofErr w:type="spellStart"/>
+      <w:r>
+        <w:rPr>
+          <w:lang w:val="lt-LT"/>
+        </w:rPr>
+        <w:t>Factory</w:t>
+      </w:r>
+      <w:proofErr w:type="spellEnd"/>
       <w:r>
         <w:rPr>
           <w:lang w:val="lt-LT"/>
         </w:rPr>
         <w:t xml:space="preserve"> </w:t>
       </w:r>
+      <w:proofErr w:type="spellStart"/>
+      <w:r>
+        <w:rPr>
+          <w:lang w:val="lt-LT"/>
+        </w:rPr>
+        <w:t>method</w:t>
+      </w:r>
+      <w:proofErr w:type="spellEnd"/>
+      <w:r>
+        <w:rPr>
+          <w:lang w:val="lt-LT"/>
+        </w:rPr>
+        <w:t>) projektavimo pavyzdys</w:t>
+      </w:r>
+      <w:r>
+        <w:rPr>
+          <w:lang w:val="lt-LT"/>
+        </w:rPr>
+        <w:t xml:space="preserve"> </w:t>
+      </w:r>
       <w:r>
         <w:rPr>
           <w:lang w:val="lt-LT"/>
         </w:rPr>
         <w:t>(Mangirdas)</w:t>
       </w:r>
-      <w:bookmarkEnd w:id="9"/>
+      <w:bookmarkEnd w:id="10"/>
     </w:p>
     <w:p>
       <w:pPr>
@@ -3044,14 +4731,14 @@
           <w:lang w:val="lt-LT"/>
         </w:rPr>
       </w:pPr>
-      <w:bookmarkStart w:id="10" w:name="_Toc494154415"/>
+      <w:bookmarkStart w:id="11" w:name="_Toc496569275"/>
       <w:r>
         <w:rPr>
           <w:lang w:val="lt-LT"/>
         </w:rPr>
         <w:t>Projektavimo šablono realizacija</w:t>
       </w:r>
-      <w:bookmarkEnd w:id="10"/>
+      <w:bookmarkEnd w:id="11"/>
     </w:p>
     <w:p>
       <w:pPr>
@@ -3411,8 +5098,29 @@
         <w:fldChar w:fldCharType="end"/>
       </w:r>
       <w:r>
-        <w:t xml:space="preserve"> pav. Fabriko metodo (Factory method) realizacija</w:t>
-      </w:r>
+        <w:t xml:space="preserve"> pav. </w:t>
+      </w:r>
+      <w:proofErr w:type="spellStart"/>
+      <w:r>
+        <w:t>Fabriko</w:t>
+      </w:r>
+      <w:proofErr w:type="spellEnd"/>
+      <w:r>
+        <w:t xml:space="preserve"> </w:t>
+      </w:r>
+      <w:proofErr w:type="spellStart"/>
+      <w:r>
+        <w:t>metodo</w:t>
+      </w:r>
+      <w:proofErr w:type="spellEnd"/>
+      <w:r>
+        <w:t xml:space="preserve"> (Factory method) </w:t>
+      </w:r>
+      <w:proofErr w:type="spellStart"/>
+      <w:r>
+        <w:t>realizacija</w:t>
+      </w:r>
+      <w:proofErr w:type="spellEnd"/>
     </w:p>
     <w:p>
       <w:pPr>
@@ -3425,14 +5133,14 @@
           <w:lang w:val="lt-LT"/>
         </w:rPr>
       </w:pPr>
-      <w:bookmarkStart w:id="11" w:name="_Toc494154416"/>
+      <w:bookmarkStart w:id="12" w:name="_Toc496569276"/>
       <w:r>
         <w:rPr>
           <w:lang w:val="lt-LT"/>
         </w:rPr>
         <w:t>Projektavimo šablono naudojimo pagrindimas</w:t>
       </w:r>
-      <w:bookmarkEnd w:id="11"/>
+      <w:bookmarkEnd w:id="12"/>
     </w:p>
     <w:p>
       <w:pPr>
@@ -3446,13 +5154,39 @@
         </w:rPr>
         <w:tab/>
       </w:r>
-      <w:bookmarkStart w:id="12" w:name="_GoBack"/>
-      <w:bookmarkEnd w:id="12"/>
-      <w:r>
-        <w:rPr>
-          <w:lang w:val="lt-LT"/>
-        </w:rPr>
-        <w:t>Fabriko metodo (Factory method) projektavimo šablono paskirtis – palengvinti objektų sukūrimą, viduje paslepian</w:t>
+      <w:r>
+        <w:rPr>
+          <w:lang w:val="lt-LT"/>
+        </w:rPr>
+        <w:t>Fabriko metodo (</w:t>
+      </w:r>
+      <w:proofErr w:type="spellStart"/>
+      <w:r>
+        <w:rPr>
+          <w:lang w:val="lt-LT"/>
+        </w:rPr>
+        <w:t>Factory</w:t>
+      </w:r>
+      <w:proofErr w:type="spellEnd"/>
+      <w:r>
+        <w:rPr>
+          <w:lang w:val="lt-LT"/>
+        </w:rPr>
+        <w:t xml:space="preserve"> </w:t>
+      </w:r>
+      <w:proofErr w:type="spellStart"/>
+      <w:r>
+        <w:rPr>
+          <w:lang w:val="lt-LT"/>
+        </w:rPr>
+        <w:t>method</w:t>
+      </w:r>
+      <w:proofErr w:type="spellEnd"/>
+      <w:r>
+        <w:rPr>
+          <w:lang w:val="lt-LT"/>
+        </w:rPr>
+        <w:t>) projektavimo šablono paskirtis – palengvinti objektų sukūrimą, viduje paslepian</w:t>
       </w:r>
       <w:r>
         <w:rPr>
@@ -3470,7 +5204,35 @@
         <w:rPr>
           <w:lang w:val="lt-LT"/>
         </w:rPr>
-        <w:t xml:space="preserve"> remiantis šia savybe, buvo sukurtos dvi sąsajos: gynybinių pastatų sąsaja ITower, bei gynybinių pastatų objektų sukūrimo sąsaja ITowerFactory.</w:t>
+        <w:t xml:space="preserve"> remiantis šia savybe, buvo sukurtos dvi sąsajos: gynybinių pastatų sąsaja </w:t>
+      </w:r>
+      <w:proofErr w:type="spellStart"/>
+      <w:r>
+        <w:rPr>
+          <w:lang w:val="lt-LT"/>
+        </w:rPr>
+        <w:t>ITower</w:t>
+      </w:r>
+      <w:proofErr w:type="spellEnd"/>
+      <w:r>
+        <w:rPr>
+          <w:lang w:val="lt-LT"/>
+        </w:rPr>
+        <w:t xml:space="preserve">, bei gynybinių pastatų objektų sukūrimo sąsaja </w:t>
+      </w:r>
+      <w:proofErr w:type="spellStart"/>
+      <w:r>
+        <w:rPr>
+          <w:lang w:val="lt-LT"/>
+        </w:rPr>
+        <w:t>ITowerFactory</w:t>
+      </w:r>
+      <w:proofErr w:type="spellEnd"/>
+      <w:r>
+        <w:rPr>
+          <w:lang w:val="lt-LT"/>
+        </w:rPr>
+        <w:t>.</w:t>
       </w:r>
       <w:r>
         <w:rPr>
@@ -3482,7 +5244,35 @@
         <w:rPr>
           <w:lang w:val="lt-LT"/>
         </w:rPr>
-        <w:t>Naudojantis ITowerFactory sąsaja, galima lengvai sukurti skirtingų tipų fabrikus, kuriančius skirtingų ITower tipų pastatus.</w:t>
+        <w:t xml:space="preserve">Naudojantis </w:t>
+      </w:r>
+      <w:proofErr w:type="spellStart"/>
+      <w:r>
+        <w:rPr>
+          <w:lang w:val="lt-LT"/>
+        </w:rPr>
+        <w:t>ITowerFactory</w:t>
+      </w:r>
+      <w:proofErr w:type="spellEnd"/>
+      <w:r>
+        <w:rPr>
+          <w:lang w:val="lt-LT"/>
+        </w:rPr>
+        <w:t xml:space="preserve"> sąsaja, galima lengvai sukurti skirtingų tipų fabrikus, kuriančius skirtingų </w:t>
+      </w:r>
+      <w:proofErr w:type="spellStart"/>
+      <w:r>
+        <w:rPr>
+          <w:lang w:val="lt-LT"/>
+        </w:rPr>
+        <w:t>ITower</w:t>
+      </w:r>
+      <w:proofErr w:type="spellEnd"/>
+      <w:r>
+        <w:rPr>
+          <w:lang w:val="lt-LT"/>
+        </w:rPr>
+        <w:t xml:space="preserve"> tipų pastatus.</w:t>
       </w:r>
       <w:r>
         <w:rPr>
@@ -3526,12 +5316,26 @@
           <w:lang w:val="lt-LT"/>
         </w:rPr>
       </w:pPr>
-      <w:bookmarkStart w:id="13" w:name="_Toc494154417"/>
-      <w:r>
-        <w:rPr>
-          <w:lang w:val="lt-LT"/>
-        </w:rPr>
-        <w:t>Strategijos (Strategy) projektavimo pavyzdys</w:t>
+      <w:bookmarkStart w:id="13" w:name="_Toc496569277"/>
+      <w:r>
+        <w:rPr>
+          <w:lang w:val="lt-LT"/>
+        </w:rPr>
+        <w:t>Strategijos (</w:t>
+      </w:r>
+      <w:proofErr w:type="spellStart"/>
+      <w:r>
+        <w:rPr>
+          <w:lang w:val="lt-LT"/>
+        </w:rPr>
+        <w:t>Strategy</w:t>
+      </w:r>
+      <w:proofErr w:type="spellEnd"/>
+      <w:r>
+        <w:rPr>
+          <w:lang w:val="lt-LT"/>
+        </w:rPr>
+        <w:t>) projektavimo pavyzdys</w:t>
       </w:r>
       <w:r>
         <w:rPr>
@@ -3552,7 +5356,7 @@
           <w:lang w:val="lt-LT"/>
         </w:rPr>
       </w:pPr>
-      <w:bookmarkStart w:id="14" w:name="_Toc494154418"/>
+      <w:bookmarkStart w:id="14" w:name="_Toc496569278"/>
       <w:r>
         <w:rPr>
           <w:lang w:val="lt-LT"/>
@@ -3850,8 +5654,21 @@
         <w:fldChar w:fldCharType="end"/>
       </w:r>
       <w:r>
-        <w:t xml:space="preserve"> pav. Strategijos (Strategy) realizacija</w:t>
-      </w:r>
+        <w:t xml:space="preserve"> pav. </w:t>
+      </w:r>
+      <w:proofErr w:type="spellStart"/>
+      <w:r>
+        <w:t>Strategijos</w:t>
+      </w:r>
+      <w:proofErr w:type="spellEnd"/>
+      <w:r>
+        <w:t xml:space="preserve"> (Strategy) </w:t>
+      </w:r>
+      <w:proofErr w:type="spellStart"/>
+      <w:r>
+        <w:t>realizacija</w:t>
+      </w:r>
+      <w:proofErr w:type="spellEnd"/>
     </w:p>
     <w:p>
       <w:pPr>
@@ -3864,7 +5681,7 @@
           <w:lang w:val="lt-LT"/>
         </w:rPr>
       </w:pPr>
-      <w:bookmarkStart w:id="15" w:name="_Toc494154419"/>
+      <w:bookmarkStart w:id="15" w:name="_Toc496569279"/>
       <w:r>
         <w:rPr>
           <w:lang w:val="lt-LT"/>
@@ -3886,12 +5703,14 @@
         <w:tab/>
         <w:t>„</w:t>
       </w:r>
+      <w:proofErr w:type="spellStart"/>
       <w:r>
         <w:rPr>
           <w:lang w:val="lt-LT"/>
         </w:rPr>
         <w:t>Strategy</w:t>
       </w:r>
+      <w:proofErr w:type="spellEnd"/>
       <w:r>
         <w:rPr>
           <w:lang w:val="lt-LT"/>
@@ -3932,7 +5751,21 @@
         <w:rPr>
           <w:lang w:val="lt-LT"/>
         </w:rPr>
-        <w:t>strategijų implementacijas, lemia</w:t>
+        <w:t xml:space="preserve">strategijų </w:t>
+      </w:r>
+      <w:proofErr w:type="spellStart"/>
+      <w:r>
+        <w:rPr>
+          <w:lang w:val="lt-LT"/>
+        </w:rPr>
+        <w:t>implementacijas</w:t>
+      </w:r>
+      <w:proofErr w:type="spellEnd"/>
+      <w:r>
+        <w:rPr>
+          <w:lang w:val="lt-LT"/>
+        </w:rPr>
+        <w:t>, lemia</w:t>
       </w:r>
       <w:r>
         <w:rPr>
@@ -3943,27 +5776,2012 @@
     </w:p>
     <w:p>
       <w:pPr>
-        <w:rPr>
-          <w:lang w:val="lt-LT"/>
-        </w:rPr>
-      </w:pPr>
-    </w:p>
-    <w:p/>
-    <w:p>
-      <w:pPr>
-        <w:rPr>
-          <w:lang w:val="lt-LT"/>
-        </w:rPr>
-      </w:pPr>
-    </w:p>
-    <w:p>
-      <w:pPr>
+        <w:spacing w:line="259" w:lineRule="auto"/>
+        <w:jc w:val="left"/>
+        <w:rPr>
+          <w:lang w:val="lt-LT"/>
+        </w:rPr>
+      </w:pPr>
+      <w:r>
+        <w:rPr>
+          <w:lang w:val="lt-LT"/>
+        </w:rPr>
+        <w:br w:type="page"/>
+      </w:r>
+    </w:p>
+    <w:p>
+      <w:pPr>
+        <w:pStyle w:val="Heading1"/>
+        <w:numPr>
+          <w:ilvl w:val="0"/>
+          <w:numId w:val="1"/>
+        </w:numPr>
+        <w:rPr>
+          <w:lang w:val="lt-LT"/>
+        </w:rPr>
+      </w:pPr>
+      <w:bookmarkStart w:id="16" w:name="_Toc496569280"/>
+      <w:proofErr w:type="spellStart"/>
+      <w:r>
+        <w:rPr>
+          <w:lang w:val="lt-LT"/>
+        </w:rPr>
+        <w:lastRenderedPageBreak/>
+        <w:t>Laboratoris</w:t>
+      </w:r>
+      <w:proofErr w:type="spellEnd"/>
+      <w:r>
+        <w:rPr>
+          <w:lang w:val="lt-LT"/>
+        </w:rPr>
+        <w:t xml:space="preserve"> darbas Nr. 1 (2 dalis)</w:t>
+      </w:r>
+      <w:bookmarkEnd w:id="16"/>
+    </w:p>
+    <w:p>
+      <w:pPr>
+        <w:pStyle w:val="Heading2"/>
+        <w:numPr>
+          <w:ilvl w:val="1"/>
+          <w:numId w:val="1"/>
+        </w:numPr>
+        <w:rPr>
+          <w:lang w:val="lt-LT"/>
+        </w:rPr>
+      </w:pPr>
+      <w:bookmarkStart w:id="17" w:name="_Toc496569281"/>
+      <w:r>
+        <w:rPr>
+          <w:noProof/>
+        </w:rPr>
+        <mc:AlternateContent>
+          <mc:Choice Requires="wps">
+            <w:drawing>
+              <wp:anchor distT="0" distB="0" distL="114300" distR="114300" simplePos="0" relativeHeight="251665408" behindDoc="0" locked="0" layoutInCell="1" allowOverlap="1" wp14:anchorId="0BB5501F" wp14:editId="45CF697D">
+                <wp:simplePos x="0" y="0"/>
+                <wp:positionH relativeFrom="column">
+                  <wp:posOffset>-914400</wp:posOffset>
+                </wp:positionH>
+                <wp:positionV relativeFrom="paragraph">
+                  <wp:posOffset>5456018</wp:posOffset>
+                </wp:positionV>
+                <wp:extent cx="7567295" cy="635"/>
+                <wp:effectExtent l="0" t="0" r="0" b="0"/>
+                <wp:wrapSquare wrapText="bothSides"/>
+                <wp:docPr id="42" name="Text Box 42"/>
+                <wp:cNvGraphicFramePr/>
+                <a:graphic xmlns:a="http://schemas.openxmlformats.org/drawingml/2006/main">
+                  <a:graphicData uri="http://schemas.microsoft.com/office/word/2010/wordprocessingShape">
+                    <wps:wsp>
+                      <wps:cNvSpPr txBox="1"/>
+                      <wps:spPr>
+                        <a:xfrm>
+                          <a:off x="0" y="0"/>
+                          <a:ext cx="7567295" cy="635"/>
+                        </a:xfrm>
+                        <a:prstGeom prst="rect">
+                          <a:avLst/>
+                        </a:prstGeom>
+                        <a:solidFill>
+                          <a:prstClr val="white"/>
+                        </a:solidFill>
+                        <a:ln>
+                          <a:noFill/>
+                        </a:ln>
+                      </wps:spPr>
+                      <wps:txbx>
+                        <w:txbxContent>
+                          <w:p>
+                            <w:pPr>
+                              <w:pStyle w:val="Caption"/>
+                              <w:jc w:val="center"/>
+                              <w:rPr>
+                                <w:noProof/>
+                              </w:rPr>
+                            </w:pPr>
+                            <w:r>
+                              <w:fldChar w:fldCharType="begin"/>
+                            </w:r>
+                            <w:r>
+                              <w:instrText xml:space="preserve"> SEQ pav. \* ARABIC </w:instrText>
+                            </w:r>
+                            <w:r>
+                              <w:fldChar w:fldCharType="separate"/>
+                            </w:r>
+                            <w:r>
+                              <w:rPr>
+                                <w:noProof/>
+                              </w:rPr>
+                              <w:t>7</w:t>
+                            </w:r>
+                            <w:r>
+                              <w:fldChar w:fldCharType="end"/>
+                            </w:r>
+                            <w:r>
+                              <w:t xml:space="preserve"> pav. </w:t>
+                            </w:r>
+                            <w:r>
+                              <w:rPr>
+                                <w:lang w:val="en-GB"/>
+                              </w:rPr>
+                              <w:t xml:space="preserve">1 </w:t>
+                            </w:r>
+                            <w:proofErr w:type="spellStart"/>
+                            <w:r>
+                              <w:rPr>
+                                <w:lang w:val="en-GB"/>
+                              </w:rPr>
+                              <w:t>laboratorinio</w:t>
+                            </w:r>
+                            <w:proofErr w:type="spellEnd"/>
+                            <w:r>
+                              <w:rPr>
+                                <w:lang w:val="en-GB"/>
+                              </w:rPr>
+                              <w:t xml:space="preserve"> </w:t>
+                            </w:r>
+                            <w:proofErr w:type="spellStart"/>
+                            <w:r>
+                              <w:rPr>
+                                <w:lang w:val="en-GB"/>
+                              </w:rPr>
+                              <w:t>darbo</w:t>
+                            </w:r>
+                            <w:proofErr w:type="spellEnd"/>
+                            <w:r>
+                              <w:rPr>
+                                <w:lang w:val="en-GB"/>
+                              </w:rPr>
+                              <w:t xml:space="preserve"> </w:t>
+                            </w:r>
+                            <w:proofErr w:type="spellStart"/>
+                            <w:r>
+                              <w:rPr>
+                                <w:lang w:val="en-GB"/>
+                              </w:rPr>
+                              <w:t>klasių</w:t>
+                            </w:r>
+                            <w:proofErr w:type="spellEnd"/>
+                            <w:r>
+                              <w:rPr>
+                                <w:lang w:val="en-GB"/>
+                              </w:rPr>
+                              <w:t xml:space="preserve"> </w:t>
+                            </w:r>
+                            <w:proofErr w:type="spellStart"/>
+                            <w:r>
+                              <w:rPr>
+                                <w:lang w:val="en-GB"/>
+                              </w:rPr>
+                              <w:t>diagrama</w:t>
+                            </w:r>
+                            <w:proofErr w:type="spellEnd"/>
+                            <w:r>
+                              <w:rPr>
+                                <w:lang w:val="en-GB"/>
+                              </w:rPr>
+                              <w:t xml:space="preserve"> </w:t>
+                            </w:r>
+                            <w:proofErr w:type="spellStart"/>
+                            <w:r>
+                              <w:rPr>
+                                <w:lang w:val="en-GB"/>
+                              </w:rPr>
+                              <w:t>po</w:t>
+                            </w:r>
+                            <w:proofErr w:type="spellEnd"/>
+                            <w:r>
+                              <w:rPr>
+                                <w:lang w:val="en-GB"/>
+                              </w:rPr>
+                              <w:t xml:space="preserve"> </w:t>
+                            </w:r>
+                            <w:proofErr w:type="spellStart"/>
+                            <w:r>
+                              <w:rPr>
+                                <w:lang w:val="en-GB"/>
+                              </w:rPr>
+                              <w:t>antrosios</w:t>
+                            </w:r>
+                            <w:proofErr w:type="spellEnd"/>
+                            <w:r>
+                              <w:rPr>
+                                <w:lang w:val="en-GB"/>
+                              </w:rPr>
+                              <w:t xml:space="preserve"> dallies </w:t>
+                            </w:r>
+                            <w:proofErr w:type="spellStart"/>
+                            <w:r>
+                              <w:rPr>
+                                <w:lang w:val="en-GB"/>
+                              </w:rPr>
+                              <w:t>atlikimo</w:t>
+                            </w:r>
+                            <w:proofErr w:type="spellEnd"/>
+                          </w:p>
+                        </w:txbxContent>
+                      </wps:txbx>
+                      <wps:bodyPr rot="0" spcFirstLastPara="0" vertOverflow="overflow" horzOverflow="overflow" vert="horz" wrap="square" lIns="0" tIns="0" rIns="0" bIns="0" numCol="1" spcCol="0" rtlCol="0" fromWordArt="0" anchor="t" anchorCtr="0" forceAA="0" compatLnSpc="1">
+                        <a:prstTxWarp prst="textNoShape">
+                          <a:avLst/>
+                        </a:prstTxWarp>
+                        <a:spAutoFit/>
+                      </wps:bodyPr>
+                    </wps:wsp>
+                  </a:graphicData>
+                </a:graphic>
+              </wp:anchor>
+            </w:drawing>
+          </mc:Choice>
+          <mc:Fallback>
+            <w:pict>
+              <v:shape w14:anchorId="0BB5501F" id="Text Box 42" o:spid="_x0000_s1027" type="#_x0000_t202" style="position:absolute;left:0;text-align:left;margin-left:-1in;margin-top:429.6pt;width:595.85pt;height:.05pt;z-index:251665408;visibility:visible;mso-wrap-style:square;mso-wrap-distance-left:9pt;mso-wrap-distance-top:0;mso-wrap-distance-right:9pt;mso-wrap-distance-bottom:0;mso-position-horizontal:absolute;mso-position-horizontal-relative:text;mso-position-vertical:absolute;mso-position-vertical-relative:text;v-text-anchor:top" o:gfxdata="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" stroked="f">
+                <v:textbox style="mso-fit-shape-to-text:t" inset="0,0,0,0">
+                  <w:txbxContent>
+                    <w:p>
+                      <w:pPr>
+                        <w:pStyle w:val="Caption"/>
+                        <w:jc w:val="center"/>
+                        <w:rPr>
+                          <w:noProof/>
+                        </w:rPr>
+                      </w:pPr>
+                      <w:r>
+                        <w:fldChar w:fldCharType="begin"/>
+                      </w:r>
+                      <w:r>
+                        <w:instrText xml:space="preserve"> SEQ pav. \* ARABIC </w:instrText>
+                      </w:r>
+                      <w:r>
+                        <w:fldChar w:fldCharType="separate"/>
+                      </w:r>
+                      <w:r>
+                        <w:rPr>
+                          <w:noProof/>
+                        </w:rPr>
+                        <w:t>7</w:t>
+                      </w:r>
+                      <w:r>
+                        <w:fldChar w:fldCharType="end"/>
+                      </w:r>
+                      <w:r>
+                        <w:t xml:space="preserve"> pav. </w:t>
+                      </w:r>
+                      <w:r>
+                        <w:rPr>
+                          <w:lang w:val="en-GB"/>
+                        </w:rPr>
+                        <w:t xml:space="preserve">1 </w:t>
+                      </w:r>
+                      <w:proofErr w:type="spellStart"/>
+                      <w:r>
+                        <w:rPr>
+                          <w:lang w:val="en-GB"/>
+                        </w:rPr>
+                        <w:t>laboratorinio</w:t>
+                      </w:r>
+                      <w:proofErr w:type="spellEnd"/>
+                      <w:r>
+                        <w:rPr>
+                          <w:lang w:val="en-GB"/>
+                        </w:rPr>
+                        <w:t xml:space="preserve"> </w:t>
+                      </w:r>
+                      <w:proofErr w:type="spellStart"/>
+                      <w:r>
+                        <w:rPr>
+                          <w:lang w:val="en-GB"/>
+                        </w:rPr>
+                        <w:t>darbo</w:t>
+                      </w:r>
+                      <w:proofErr w:type="spellEnd"/>
+                      <w:r>
+                        <w:rPr>
+                          <w:lang w:val="en-GB"/>
+                        </w:rPr>
+                        <w:t xml:space="preserve"> </w:t>
+                      </w:r>
+                      <w:proofErr w:type="spellStart"/>
+                      <w:r>
+                        <w:rPr>
+                          <w:lang w:val="en-GB"/>
+                        </w:rPr>
+                        <w:t>klasių</w:t>
+                      </w:r>
+                      <w:proofErr w:type="spellEnd"/>
+                      <w:r>
+                        <w:rPr>
+                          <w:lang w:val="en-GB"/>
+                        </w:rPr>
+                        <w:t xml:space="preserve"> </w:t>
+                      </w:r>
+                      <w:proofErr w:type="spellStart"/>
+                      <w:r>
+                        <w:rPr>
+                          <w:lang w:val="en-GB"/>
+                        </w:rPr>
+                        <w:t>diagrama</w:t>
+                      </w:r>
+                      <w:proofErr w:type="spellEnd"/>
+                      <w:r>
+                        <w:rPr>
+                          <w:lang w:val="en-GB"/>
+                        </w:rPr>
+                        <w:t xml:space="preserve"> </w:t>
+                      </w:r>
+                      <w:proofErr w:type="spellStart"/>
+                      <w:r>
+                        <w:rPr>
+                          <w:lang w:val="en-GB"/>
+                        </w:rPr>
+                        <w:t>po</w:t>
+                      </w:r>
+                      <w:proofErr w:type="spellEnd"/>
+                      <w:r>
+                        <w:rPr>
+                          <w:lang w:val="en-GB"/>
+                        </w:rPr>
+                        <w:t xml:space="preserve"> </w:t>
+                      </w:r>
+                      <w:proofErr w:type="spellStart"/>
+                      <w:r>
+                        <w:rPr>
+                          <w:lang w:val="en-GB"/>
+                        </w:rPr>
+                        <w:t>antrosios</w:t>
+                      </w:r>
+                      <w:proofErr w:type="spellEnd"/>
+                      <w:r>
+                        <w:rPr>
+                          <w:lang w:val="en-GB"/>
+                        </w:rPr>
+                        <w:t xml:space="preserve"> dallies </w:t>
+                      </w:r>
+                      <w:proofErr w:type="spellStart"/>
+                      <w:r>
+                        <w:rPr>
+                          <w:lang w:val="en-GB"/>
+                        </w:rPr>
+                        <w:t>atlikimo</w:t>
+                      </w:r>
+                      <w:proofErr w:type="spellEnd"/>
+                    </w:p>
+                  </w:txbxContent>
+                </v:textbox>
+                <w10:wrap type="square"/>
+              </v:shape>
+            </w:pict>
+          </mc:Fallback>
+        </mc:AlternateContent>
+      </w:r>
+      <w:r>
+        <w:rPr>
+          <w:noProof/>
+        </w:rPr>
+        <w:drawing>
+          <wp:anchor distT="0" distB="0" distL="114300" distR="114300" simplePos="0" relativeHeight="251666432" behindDoc="0" locked="0" layoutInCell="1" allowOverlap="1">
+            <wp:simplePos x="0" y="0"/>
+            <wp:positionH relativeFrom="column">
+              <wp:posOffset>-914466</wp:posOffset>
+            </wp:positionH>
+            <wp:positionV relativeFrom="paragraph">
+              <wp:posOffset>325413</wp:posOffset>
+            </wp:positionV>
+            <wp:extent cx="7562860" cy="5081954"/>
+            <wp:effectExtent l="0" t="0" r="0" b="4445"/>
+            <wp:wrapSquare wrapText="bothSides"/>
+            <wp:docPr id="43" name="Picture 43" descr="C:\Users\mangi\AppData\Local\Microsoft\Windows\INetCache\Content.Word\ClassDiagram.jpg"/>
+            <wp:cNvGraphicFramePr>
+              <a:graphicFrameLocks xmlns:a="http://schemas.openxmlformats.org/drawingml/2006/main" noChangeAspect="1"/>
+            </wp:cNvGraphicFramePr>
+            <a:graphic xmlns:a="http://schemas.openxmlformats.org/drawingml/2006/main">
+              <a:graphicData uri="http://schemas.openxmlformats.org/drawingml/2006/picture">
+                <pic:pic xmlns:pic="http://schemas.openxmlformats.org/drawingml/2006/picture">
+                  <pic:nvPicPr>
+                    <pic:cNvPr id="0" name="Picture 1" descr="C:\Users\mangi\AppData\Local\Microsoft\Windows\INetCache\Content.Word\ClassDiagram.jpg"/>
+                    <pic:cNvPicPr>
+                      <a:picLocks noChangeAspect="1" noChangeArrowheads="1"/>
+                    </pic:cNvPicPr>
+                  </pic:nvPicPr>
+                  <pic:blipFill>
+                    <a:blip r:embed="rId33">
+                      <a:extLst>
+                        <a:ext uri="{28A0092B-C50C-407E-A947-70E740481C1C}">
+                          <a14:useLocalDpi xmlns:a14="http://schemas.microsoft.com/office/drawing/2010/main" val="0"/>
+                        </a:ext>
+                      </a:extLst>
+                    </a:blip>
+                    <a:srcRect/>
+                    <a:stretch>
+                      <a:fillRect/>
+                    </a:stretch>
+                  </pic:blipFill>
+                  <pic:spPr bwMode="auto">
+                    <a:xfrm>
+                      <a:off x="0" y="0"/>
+                      <a:ext cx="7565524" cy="5083744"/>
+                    </a:xfrm>
+                    <a:prstGeom prst="rect">
+                      <a:avLst/>
+                    </a:prstGeom>
+                    <a:noFill/>
+                    <a:ln>
+                      <a:noFill/>
+                    </a:ln>
+                  </pic:spPr>
+                </pic:pic>
+              </a:graphicData>
+            </a:graphic>
+            <wp14:sizeRelH relativeFrom="margin">
+              <wp14:pctWidth>0</wp14:pctWidth>
+            </wp14:sizeRelH>
+            <wp14:sizeRelV relativeFrom="margin">
+              <wp14:pctHeight>0</wp14:pctHeight>
+            </wp14:sizeRelV>
+          </wp:anchor>
+        </w:drawing>
+      </w:r>
+      <w:r>
+        <w:rPr>
+          <w:lang w:val="lt-LT"/>
+        </w:rPr>
+        <w:t>Klasių diagrama</w:t>
+      </w:r>
+      <w:bookmarkEnd w:id="17"/>
+    </w:p>
+    <w:p>
+      <w:pPr>
+        <w:rPr>
+          <w:lang w:val="lt-LT"/>
+        </w:rPr>
+      </w:pPr>
+    </w:p>
+    <w:p>
+      <w:pPr>
+        <w:pStyle w:val="Heading2"/>
+        <w:numPr>
+          <w:ilvl w:val="1"/>
+          <w:numId w:val="1"/>
+        </w:numPr>
+        <w:rPr>
+          <w:lang w:val="lt-LT"/>
+        </w:rPr>
+      </w:pPr>
+      <w:bookmarkStart w:id="18" w:name="_Toc496569282"/>
+      <w:r>
+        <w:rPr>
+          <w:lang w:val="lt-LT"/>
+        </w:rPr>
+        <w:lastRenderedPageBreak/>
+        <w:t>Pritaikančio objekto (</w:t>
+      </w:r>
+      <w:proofErr w:type="spellStart"/>
+      <w:r>
+        <w:rPr>
+          <w:lang w:val="lt-LT"/>
+        </w:rPr>
+        <w:t>Adapter</w:t>
+      </w:r>
+      <w:proofErr w:type="spellEnd"/>
+      <w:r>
+        <w:rPr>
+          <w:lang w:val="lt-LT"/>
+        </w:rPr>
+        <w:t>) projektavimo pavyzdys</w:t>
+      </w:r>
+      <w:bookmarkEnd w:id="18"/>
+    </w:p>
+    <w:p>
+      <w:pPr>
+        <w:pStyle w:val="Heading3"/>
+        <w:numPr>
+          <w:ilvl w:val="2"/>
+          <w:numId w:val="1"/>
+        </w:numPr>
+        <w:rPr>
+          <w:lang w:val="lt-LT"/>
+        </w:rPr>
+      </w:pPr>
+      <w:bookmarkStart w:id="19" w:name="_Toc496569283"/>
+      <w:r>
+        <w:rPr>
+          <w:lang w:val="lt-LT"/>
+        </w:rPr>
+        <w:t>Projektavimo šablono realizacija</w:t>
+      </w:r>
+      <w:bookmarkEnd w:id="19"/>
+    </w:p>
+    <w:p>
+      <w:pPr>
+        <w:rPr>
+          <w:lang w:val="lt-LT"/>
+        </w:rPr>
+      </w:pPr>
+      <w:r>
+        <w:rPr>
+          <w:noProof/>
+        </w:rPr>
+        <w:drawing>
+          <wp:anchor distT="0" distB="0" distL="114300" distR="114300" simplePos="0" relativeHeight="251662336" behindDoc="0" locked="0" layoutInCell="1" allowOverlap="1" wp14:anchorId="780E1F9A" wp14:editId="50DF56D9">
+            <wp:simplePos x="0" y="0"/>
+            <wp:positionH relativeFrom="column">
+              <wp:posOffset>-440690</wp:posOffset>
+            </wp:positionH>
+            <wp:positionV relativeFrom="paragraph">
+              <wp:posOffset>2145665</wp:posOffset>
+            </wp:positionV>
+            <wp:extent cx="6812280" cy="3523615"/>
+            <wp:effectExtent l="0" t="0" r="7620" b="635"/>
+            <wp:wrapSquare wrapText="bothSides"/>
+            <wp:docPr id="27" name="Picture 27"/>
+            <wp:cNvGraphicFramePr/>
+            <a:graphic xmlns:a="http://schemas.openxmlformats.org/drawingml/2006/main">
+              <a:graphicData uri="http://schemas.openxmlformats.org/drawingml/2006/picture">
+                <pic:pic xmlns:pic="http://schemas.openxmlformats.org/drawingml/2006/picture">
+                  <pic:nvPicPr>
+                    <pic:cNvPr id="2" name="Picture 2"/>
+                    <pic:cNvPicPr/>
+                  </pic:nvPicPr>
+                  <pic:blipFill>
+                    <a:blip r:embed="rId34">
+                      <a:extLst>
+                        <a:ext uri="{28A0092B-C50C-407E-A947-70E740481C1C}">
+                          <a14:useLocalDpi xmlns:a14="http://schemas.microsoft.com/office/drawing/2010/main" val="0"/>
+                        </a:ext>
+                      </a:extLst>
+                    </a:blip>
+                    <a:stretch>
+                      <a:fillRect/>
+                    </a:stretch>
+                  </pic:blipFill>
+                  <pic:spPr>
+                    <a:xfrm>
+                      <a:off x="0" y="0"/>
+                      <a:ext cx="6812280" cy="3523615"/>
+                    </a:xfrm>
+                    <a:prstGeom prst="rect">
+                      <a:avLst/>
+                    </a:prstGeom>
+                  </pic:spPr>
+                </pic:pic>
+              </a:graphicData>
+            </a:graphic>
+            <wp14:sizeRelH relativeFrom="margin">
+              <wp14:pctWidth>0</wp14:pctWidth>
+            </wp14:sizeRelH>
+            <wp14:sizeRelV relativeFrom="margin">
+              <wp14:pctHeight>0</wp14:pctHeight>
+            </wp14:sizeRelV>
+          </wp:anchor>
+        </w:drawing>
+      </w:r>
+      <w:r>
+        <w:rPr>
+          <w:noProof/>
+        </w:rPr>
+        <w:drawing>
+          <wp:inline distT="0" distB="0" distL="0" distR="0" wp14:anchorId="0EDA8326" wp14:editId="6FE60A97">
+            <wp:extent cx="3985260" cy="1911299"/>
+            <wp:effectExtent l="0" t="0" r="6350" b="6350"/>
+            <wp:docPr id="26" name="Picture 26"/>
+            <wp:cNvGraphicFramePr/>
+            <a:graphic xmlns:a="http://schemas.openxmlformats.org/drawingml/2006/main">
+              <a:graphicData uri="http://schemas.openxmlformats.org/drawingml/2006/picture">
+                <pic:pic xmlns:pic="http://schemas.openxmlformats.org/drawingml/2006/picture">
+                  <pic:nvPicPr>
+                    <pic:cNvPr id="1" name="Picture 1"/>
+                    <pic:cNvPicPr/>
+                  </pic:nvPicPr>
+                  <pic:blipFill>
+                    <a:blip r:embed="rId35"/>
+                    <a:stretch>
+                      <a:fillRect/>
+                    </a:stretch>
+                  </pic:blipFill>
+                  <pic:spPr>
+                    <a:xfrm>
+                      <a:off x="0" y="0"/>
+                      <a:ext cx="3985260" cy="1911299"/>
+                    </a:xfrm>
+                    <a:prstGeom prst="rect">
+                      <a:avLst/>
+                    </a:prstGeom>
+                  </pic:spPr>
+                </pic:pic>
+              </a:graphicData>
+            </a:graphic>
+          </wp:inline>
+        </w:drawing>
+      </w:r>
+    </w:p>
+    <w:p>
+      <w:pPr>
+        <w:rPr>
+          <w:lang w:val="lt-LT"/>
+        </w:rPr>
+      </w:pPr>
+      <w:r>
+        <w:rPr>
+          <w:noProof/>
+        </w:rPr>
+        <w:lastRenderedPageBreak/>
+        <w:drawing>
+          <wp:inline distT="0" distB="0" distL="0" distR="0" wp14:anchorId="1D098A46" wp14:editId="120A5CE0">
+            <wp:extent cx="5731510" cy="4088596"/>
+            <wp:effectExtent l="0" t="0" r="2540" b="7620"/>
+            <wp:docPr id="28" name="Picture 28"/>
+            <wp:cNvGraphicFramePr/>
+            <a:graphic xmlns:a="http://schemas.openxmlformats.org/drawingml/2006/main">
+              <a:graphicData uri="http://schemas.openxmlformats.org/drawingml/2006/picture">
+                <pic:pic xmlns:pic="http://schemas.openxmlformats.org/drawingml/2006/picture">
+                  <pic:nvPicPr>
+                    <pic:cNvPr id="3" name="Picture 3"/>
+                    <pic:cNvPicPr/>
+                  </pic:nvPicPr>
+                  <pic:blipFill>
+                    <a:blip r:embed="rId36"/>
+                    <a:stretch>
+                      <a:fillRect/>
+                    </a:stretch>
+                  </pic:blipFill>
+                  <pic:spPr>
+                    <a:xfrm>
+                      <a:off x="0" y="0"/>
+                      <a:ext cx="5731510" cy="4088596"/>
+                    </a:xfrm>
+                    <a:prstGeom prst="rect">
+                      <a:avLst/>
+                    </a:prstGeom>
+                  </pic:spPr>
+                </pic:pic>
+              </a:graphicData>
+            </a:graphic>
+          </wp:inline>
+        </w:drawing>
+      </w:r>
+    </w:p>
+    <w:p>
+      <w:pPr>
+        <w:pStyle w:val="Caption"/>
         <w:jc w:val="center"/>
         <w:rPr>
-          <w:rFonts w:cs="Times New Roman"/>
-          <w:caps/>
-          <w:sz w:val="32"/>
-          <w:szCs w:val="36"/>
+          <w:lang w:val="lt-LT"/>
+        </w:rPr>
+      </w:pPr>
+      <w:r>
+        <w:fldChar w:fldCharType="begin"/>
+      </w:r>
+      <w:r>
+        <w:instrText xml:space="preserve"> SEQ pav. \* ARABIC </w:instrText>
+      </w:r>
+      <w:r>
+        <w:fldChar w:fldCharType="separate"/>
+      </w:r>
+      <w:r>
+        <w:rPr>
+          <w:noProof/>
+        </w:rPr>
+        <w:t>8</w:t>
+      </w:r>
+      <w:r>
+        <w:fldChar w:fldCharType="end"/>
+      </w:r>
+      <w:r>
+        <w:t xml:space="preserve"> pav. </w:t>
+      </w:r>
+      <w:proofErr w:type="spellStart"/>
+      <w:r>
+        <w:t>Dekoratoriaus</w:t>
+      </w:r>
+      <w:proofErr w:type="spellEnd"/>
+      <w:r>
+        <w:t xml:space="preserve"> (Decorator) </w:t>
+      </w:r>
+      <w:proofErr w:type="spellStart"/>
+      <w:r>
+        <w:t>realizacija</w:t>
+      </w:r>
+      <w:proofErr w:type="spellEnd"/>
+    </w:p>
+    <w:p>
+      <w:pPr>
+        <w:pStyle w:val="Heading3"/>
+        <w:numPr>
+          <w:ilvl w:val="2"/>
+          <w:numId w:val="1"/>
+        </w:numPr>
+        <w:rPr>
+          <w:lang w:val="lt-LT"/>
+        </w:rPr>
+      </w:pPr>
+      <w:bookmarkStart w:id="20" w:name="_Toc496569284"/>
+      <w:r>
+        <w:rPr>
+          <w:lang w:val="lt-LT"/>
+        </w:rPr>
+        <w:t>Projektavimo šablono naudojimo pagrindimas</w:t>
+      </w:r>
+      <w:bookmarkEnd w:id="20"/>
+    </w:p>
+    <w:p>
+      <w:pPr>
+        <w:rPr>
+          <w:lang w:val="lt-LT"/>
+        </w:rPr>
+      </w:pPr>
+      <w:r>
+        <w:rPr>
+          <w:lang w:val="lt-LT"/>
+        </w:rPr>
+        <w:tab/>
+      </w:r>
+      <w:r>
+        <w:rPr>
+          <w:lang w:val="lt-LT"/>
+        </w:rPr>
+        <w:t>Mūsų žaidimui reikalinga duomenų ba</w:t>
+      </w:r>
+      <w:r>
+        <w:rPr>
+          <w:lang w:val="lt-LT"/>
+        </w:rPr>
+        <w:t xml:space="preserve">zė išsaugoti žaidėjų rezultatus, tačiau nenorime, kad žaidimas būtų priklausomas nuo </w:t>
+      </w:r>
+      <w:r>
+        <w:rPr>
+          <w:lang w:val="lt-LT"/>
+        </w:rPr>
+        <w:t>konkrečios duomenų bazės ir bibliotekos, t</w:t>
+      </w:r>
+      <w:r>
+        <w:rPr>
+          <w:lang w:val="lt-LT"/>
+        </w:rPr>
+        <w:t>odėl sukūrėme savo sąsają, kurią realizavome</w:t>
+      </w:r>
+      <w:r>
+        <w:rPr>
+          <w:lang w:val="lt-LT"/>
+        </w:rPr>
+        <w:t xml:space="preserve"> naudodami</w:t>
+      </w:r>
+      <w:r>
+        <w:rPr>
+          <w:lang w:val="lt-LT"/>
+        </w:rPr>
+        <w:t xml:space="preserve"> </w:t>
+      </w:r>
+      <w:proofErr w:type="spellStart"/>
+      <w:r>
+        <w:rPr>
+          <w:lang w:val="lt-LT"/>
+        </w:rPr>
+        <w:t>Adapter</w:t>
+      </w:r>
+      <w:proofErr w:type="spellEnd"/>
+      <w:r>
+        <w:rPr>
+          <w:lang w:val="lt-LT"/>
+        </w:rPr>
+        <w:t xml:space="preserve"> šabloną. Tam, kad pademonstruotume </w:t>
+      </w:r>
+      <w:proofErr w:type="spellStart"/>
+      <w:r>
+        <w:rPr>
+          <w:lang w:val="lt-LT"/>
+        </w:rPr>
+        <w:t>Adapter</w:t>
+      </w:r>
+      <w:proofErr w:type="spellEnd"/>
+      <w:r>
+        <w:rPr>
+          <w:lang w:val="lt-LT"/>
+        </w:rPr>
+        <w:t xml:space="preserve"> šablono pritaikymą,</w:t>
+      </w:r>
+      <w:r>
+        <w:rPr>
+          <w:lang w:val="lt-LT"/>
+        </w:rPr>
+        <w:t xml:space="preserve"> realizavome </w:t>
+      </w:r>
+      <w:proofErr w:type="spellStart"/>
+      <w:r>
+        <w:rPr>
+          <w:lang w:val="lt-LT"/>
+        </w:rPr>
+        <w:t>RavenDB</w:t>
+      </w:r>
+      <w:proofErr w:type="spellEnd"/>
+      <w:r>
+        <w:rPr>
+          <w:lang w:val="lt-LT"/>
+        </w:rPr>
+        <w:t xml:space="preserve"> ir </w:t>
+      </w:r>
+      <w:proofErr w:type="spellStart"/>
+      <w:r>
+        <w:rPr>
+          <w:lang w:val="lt-LT"/>
+        </w:rPr>
+        <w:t>LiteDB</w:t>
+      </w:r>
+      <w:proofErr w:type="spellEnd"/>
+      <w:r>
+        <w:rPr>
+          <w:lang w:val="lt-LT"/>
+        </w:rPr>
+        <w:t xml:space="preserve"> sąsajas</w:t>
+      </w:r>
+      <w:r>
+        <w:rPr>
+          <w:lang w:val="lt-LT"/>
+        </w:rPr>
+        <w:t>.</w:t>
+      </w:r>
+    </w:p>
+    <w:p>
+      <w:pPr>
+        <w:pStyle w:val="Heading2"/>
+        <w:numPr>
+          <w:ilvl w:val="1"/>
+          <w:numId w:val="1"/>
+        </w:numPr>
+        <w:rPr>
+          <w:lang w:val="lt-LT"/>
+        </w:rPr>
+      </w:pPr>
+      <w:bookmarkStart w:id="21" w:name="_Toc496569285"/>
+      <w:r>
+        <w:rPr>
+          <w:lang w:val="lt-LT"/>
+        </w:rPr>
+        <w:lastRenderedPageBreak/>
+        <w:t>Dekoratoriaus (</w:t>
+      </w:r>
+      <w:proofErr w:type="spellStart"/>
+      <w:r>
+        <w:rPr>
+          <w:lang w:val="lt-LT"/>
+        </w:rPr>
+        <w:t>Decorator</w:t>
+      </w:r>
+      <w:proofErr w:type="spellEnd"/>
+      <w:r>
+        <w:rPr>
+          <w:lang w:val="lt-LT"/>
+        </w:rPr>
+        <w:t>) projektavimo pavyzdys (Simonas)</w:t>
+      </w:r>
+      <w:bookmarkEnd w:id="21"/>
+    </w:p>
+    <w:p>
+      <w:pPr>
+        <w:pStyle w:val="Heading3"/>
+        <w:numPr>
+          <w:ilvl w:val="2"/>
+          <w:numId w:val="1"/>
+        </w:numPr>
+        <w:rPr>
+          <w:lang w:val="lt-LT"/>
+        </w:rPr>
+      </w:pPr>
+      <w:bookmarkStart w:id="22" w:name="_Toc496569286"/>
+      <w:r>
+        <w:rPr>
+          <w:lang w:val="lt-LT"/>
+        </w:rPr>
+        <w:t>Projektavimo šablono realizacija</w:t>
+      </w:r>
+      <w:bookmarkEnd w:id="22"/>
+    </w:p>
+    <w:p>
+      <w:pPr>
+        <w:rPr>
+          <w:lang w:val="lt-LT"/>
+        </w:rPr>
+      </w:pPr>
+      <w:r>
+        <w:rPr>
+          <w:noProof/>
+        </w:rPr>
+        <w:drawing>
+          <wp:inline distT="0" distB="0" distL="0" distR="0" wp14:anchorId="138CBFBC" wp14:editId="19A4567B">
+            <wp:extent cx="4847590" cy="2790190"/>
+            <wp:effectExtent l="0" t="0" r="0" b="0"/>
+            <wp:docPr id="29" name="Picture 29"/>
+            <wp:cNvGraphicFramePr/>
+            <a:graphic xmlns:a="http://schemas.openxmlformats.org/drawingml/2006/main">
+              <a:graphicData uri="http://schemas.openxmlformats.org/drawingml/2006/picture">
+                <pic:pic xmlns:pic="http://schemas.openxmlformats.org/drawingml/2006/picture">
+                  <pic:nvPicPr>
+                    <pic:cNvPr id="4" name="Picture 4"/>
+                    <pic:cNvPicPr/>
+                  </pic:nvPicPr>
+                  <pic:blipFill>
+                    <a:blip r:embed="rId37"/>
+                    <a:stretch>
+                      <a:fillRect/>
+                    </a:stretch>
+                  </pic:blipFill>
+                  <pic:spPr>
+                    <a:xfrm>
+                      <a:off x="0" y="0"/>
+                      <a:ext cx="4847590" cy="2790190"/>
+                    </a:xfrm>
+                    <a:prstGeom prst="rect">
+                      <a:avLst/>
+                    </a:prstGeom>
+                  </pic:spPr>
+                </pic:pic>
+              </a:graphicData>
+            </a:graphic>
+          </wp:inline>
+        </w:drawing>
+      </w:r>
+    </w:p>
+    <w:p>
+      <w:pPr>
+        <w:rPr>
+          <w:lang w:val="lt-LT"/>
+        </w:rPr>
+      </w:pPr>
+      <w:r>
+        <w:rPr>
+          <w:noProof/>
+        </w:rPr>
+        <w:drawing>
+          <wp:inline distT="0" distB="0" distL="0" distR="0" wp14:anchorId="4149BE64" wp14:editId="5B1F686C">
+            <wp:extent cx="5731510" cy="2313305"/>
+            <wp:effectExtent l="0" t="0" r="2540" b="0"/>
+            <wp:docPr id="30" name="Picture 30"/>
+            <wp:cNvGraphicFramePr/>
+            <a:graphic xmlns:a="http://schemas.openxmlformats.org/drawingml/2006/main">
+              <a:graphicData uri="http://schemas.openxmlformats.org/drawingml/2006/picture">
+                <pic:pic xmlns:pic="http://schemas.openxmlformats.org/drawingml/2006/picture">
+                  <pic:nvPicPr>
+                    <pic:cNvPr id="5" name="Picture 5"/>
+                    <pic:cNvPicPr/>
+                  </pic:nvPicPr>
+                  <pic:blipFill>
+                    <a:blip r:embed="rId38"/>
+                    <a:stretch>
+                      <a:fillRect/>
+                    </a:stretch>
+                  </pic:blipFill>
+                  <pic:spPr>
+                    <a:xfrm>
+                      <a:off x="0" y="0"/>
+                      <a:ext cx="5731510" cy="2313305"/>
+                    </a:xfrm>
+                    <a:prstGeom prst="rect">
+                      <a:avLst/>
+                    </a:prstGeom>
+                  </pic:spPr>
+                </pic:pic>
+              </a:graphicData>
+            </a:graphic>
+          </wp:inline>
+        </w:drawing>
+      </w:r>
+    </w:p>
+    <w:p>
+      <w:pPr>
+        <w:keepNext/>
+      </w:pPr>
+      <w:r>
+        <w:rPr>
+          <w:noProof/>
+        </w:rPr>
+        <w:drawing>
+          <wp:inline distT="0" distB="0" distL="0" distR="0" wp14:anchorId="5A4D1668" wp14:editId="1C2251E7">
+            <wp:extent cx="5731510" cy="2411095"/>
+            <wp:effectExtent l="0" t="0" r="2540" b="8255"/>
+            <wp:docPr id="31" name="Picture 31"/>
+            <wp:cNvGraphicFramePr/>
+            <a:graphic xmlns:a="http://schemas.openxmlformats.org/drawingml/2006/main">
+              <a:graphicData uri="http://schemas.openxmlformats.org/drawingml/2006/picture">
+                <pic:pic xmlns:pic="http://schemas.openxmlformats.org/drawingml/2006/picture">
+                  <pic:nvPicPr>
+                    <pic:cNvPr id="6" name="Picture 6"/>
+                    <pic:cNvPicPr/>
+                  </pic:nvPicPr>
+                  <pic:blipFill>
+                    <a:blip r:embed="rId39"/>
+                    <a:stretch>
+                      <a:fillRect/>
+                    </a:stretch>
+                  </pic:blipFill>
+                  <pic:spPr>
+                    <a:xfrm>
+                      <a:off x="0" y="0"/>
+                      <a:ext cx="5731510" cy="2411095"/>
+                    </a:xfrm>
+                    <a:prstGeom prst="rect">
+                      <a:avLst/>
+                    </a:prstGeom>
+                  </pic:spPr>
+                </pic:pic>
+              </a:graphicData>
+            </a:graphic>
+          </wp:inline>
+        </w:drawing>
+      </w:r>
+    </w:p>
+    <w:p>
+      <w:pPr>
+        <w:pStyle w:val="Caption"/>
+        <w:jc w:val="center"/>
+        <w:rPr>
+          <w:lang w:val="lt-LT"/>
+        </w:rPr>
+      </w:pPr>
+      <w:r>
+        <w:fldChar w:fldCharType="begin"/>
+      </w:r>
+      <w:r>
+        <w:instrText xml:space="preserve"> SEQ pav. \* ARABIC </w:instrText>
+      </w:r>
+      <w:r>
+        <w:fldChar w:fldCharType="separate"/>
+      </w:r>
+      <w:r>
+        <w:rPr>
+          <w:noProof/>
+        </w:rPr>
+        <w:t>9</w:t>
+      </w:r>
+      <w:r>
+        <w:fldChar w:fldCharType="end"/>
+      </w:r>
+      <w:r>
+        <w:t xml:space="preserve"> pav. </w:t>
+      </w:r>
+      <w:proofErr w:type="spellStart"/>
+      <w:r>
+        <w:t>Dekoratoriaus</w:t>
+      </w:r>
+      <w:proofErr w:type="spellEnd"/>
+      <w:r>
+        <w:t xml:space="preserve"> (Decorator) </w:t>
+      </w:r>
+      <w:proofErr w:type="spellStart"/>
+      <w:r>
+        <w:t>realizacija</w:t>
+      </w:r>
+      <w:proofErr w:type="spellEnd"/>
+    </w:p>
+    <w:p>
+      <w:pPr>
+        <w:pStyle w:val="Heading3"/>
+        <w:numPr>
+          <w:ilvl w:val="2"/>
+          <w:numId w:val="1"/>
+        </w:numPr>
+        <w:rPr>
+          <w:lang w:val="lt-LT"/>
+        </w:rPr>
+      </w:pPr>
+      <w:bookmarkStart w:id="23" w:name="_Toc496569287"/>
+      <w:r>
+        <w:rPr>
+          <w:lang w:val="lt-LT"/>
+        </w:rPr>
+        <w:lastRenderedPageBreak/>
+        <w:t>Projektavimo šablono naudojimo pagrindimas</w:t>
+      </w:r>
+      <w:bookmarkEnd w:id="23"/>
+    </w:p>
+    <w:p>
+      <w:pPr>
+        <w:rPr>
+          <w:lang w:val="lt-LT"/>
+        </w:rPr>
+      </w:pPr>
+      <w:r>
+        <w:rPr>
+          <w:lang w:val="lt-LT"/>
+        </w:rPr>
+        <w:tab/>
+      </w:r>
+      <w:r>
+        <w:rPr>
+          <w:lang w:val="lt-LT"/>
+        </w:rPr>
+        <w:t xml:space="preserve">Žaidime priklausomai nuo to, kaip statome bokštus, priklauso žaidimo rezultatai. Jeigu bokštai sunaikina tam tikrą skaičių priešų iš eilės, įgauna papildomų savybių bei pakeičia spalvą arba nepataikius daug kartų iš eilės, bokštai yra </w:t>
+      </w:r>
+      <w:proofErr w:type="spellStart"/>
+      <w:r>
+        <w:rPr>
+          <w:lang w:val="lt-LT"/>
+        </w:rPr>
+        <w:t>susilpninami</w:t>
+      </w:r>
+      <w:proofErr w:type="spellEnd"/>
+      <w:r>
+        <w:rPr>
+          <w:lang w:val="lt-LT"/>
+        </w:rPr>
+        <w:t xml:space="preserve"> bei taip pat keičia spalvą. Tą reikia atlikti žaidimo ve</w:t>
+      </w:r>
+      <w:r>
+        <w:rPr>
+          <w:lang w:val="lt-LT"/>
+        </w:rPr>
+        <w:t>ikimo</w:t>
+      </w:r>
+      <w:r>
+        <w:rPr>
+          <w:lang w:val="lt-LT"/>
+        </w:rPr>
+        <w:t xml:space="preserve"> metu (</w:t>
+      </w:r>
+      <w:r>
+        <w:rPr>
+          <w:lang w:val="lt-LT"/>
+        </w:rPr>
+        <w:t xml:space="preserve">angl. </w:t>
+      </w:r>
+      <w:proofErr w:type="spellStart"/>
+      <w:r>
+        <w:rPr>
+          <w:lang w:val="lt-LT"/>
+        </w:rPr>
+        <w:t>runtime</w:t>
+      </w:r>
+      <w:proofErr w:type="spellEnd"/>
+      <w:r>
+        <w:rPr>
+          <w:lang w:val="lt-LT"/>
+        </w:rPr>
+        <w:t xml:space="preserve">). Tam tinkamas </w:t>
+      </w:r>
+      <w:proofErr w:type="spellStart"/>
+      <w:r>
+        <w:rPr>
+          <w:lang w:val="lt-LT"/>
+        </w:rPr>
+        <w:t>Decorator</w:t>
+      </w:r>
+      <w:proofErr w:type="spellEnd"/>
+      <w:r>
+        <w:rPr>
+          <w:lang w:val="lt-LT"/>
+        </w:rPr>
+        <w:t xml:space="preserve"> šablonas, kuris leidžia praplėsti bokšto sav</w:t>
+      </w:r>
+      <w:r>
+        <w:rPr>
+          <w:lang w:val="lt-LT"/>
+        </w:rPr>
+        <w:t>ybes, pridėti naujų funkcijų ne</w:t>
+      </w:r>
+      <w:r>
+        <w:rPr>
+          <w:lang w:val="lt-LT"/>
+        </w:rPr>
+        <w:t>keičiant esamo bokšto</w:t>
+      </w:r>
+      <w:r>
+        <w:rPr>
+          <w:lang w:val="lt-LT"/>
+        </w:rPr>
+        <w:t xml:space="preserve"> realizacijos</w:t>
+      </w:r>
+      <w:r>
+        <w:rPr>
+          <w:lang w:val="lt-LT"/>
+        </w:rPr>
+        <w:t>. Tam panaudojamas esamas bokšto objektas su jau esamomis savybėmis bei pridedama (dekoruojama) naujų funkcijų bei savybių.</w:t>
+      </w:r>
+    </w:p>
+    <w:p>
+      <w:pPr>
+        <w:pStyle w:val="Heading2"/>
+        <w:numPr>
+          <w:ilvl w:val="1"/>
+          <w:numId w:val="1"/>
+        </w:numPr>
+        <w:rPr>
+          <w:lang w:val="lt-LT"/>
+        </w:rPr>
+      </w:pPr>
+      <w:bookmarkStart w:id="24" w:name="_Toc496569288"/>
+      <w:r>
+        <w:rPr>
+          <w:lang w:val="lt-LT"/>
+        </w:rPr>
+        <w:t>Komandos (</w:t>
+      </w:r>
+      <w:proofErr w:type="spellStart"/>
+      <w:r>
+        <w:rPr>
+          <w:lang w:val="lt-LT"/>
+        </w:rPr>
+        <w:t>Command</w:t>
+      </w:r>
+      <w:proofErr w:type="spellEnd"/>
+      <w:r>
+        <w:rPr>
+          <w:lang w:val="lt-LT"/>
+        </w:rPr>
+        <w:t>) projektavimo pavyzdys (Mangirdas)</w:t>
+      </w:r>
+      <w:bookmarkEnd w:id="24"/>
+    </w:p>
+    <w:p>
+      <w:pPr>
+        <w:pStyle w:val="Heading3"/>
+        <w:numPr>
+          <w:ilvl w:val="2"/>
+          <w:numId w:val="1"/>
+        </w:numPr>
+        <w:rPr>
+          <w:lang w:val="lt-LT"/>
+        </w:rPr>
+      </w:pPr>
+      <w:bookmarkStart w:id="25" w:name="_Toc496569289"/>
+      <w:r>
+        <w:rPr>
+          <w:lang w:val="lt-LT"/>
+        </w:rPr>
+        <w:t>Projektavimo šablono realizacija</w:t>
+      </w:r>
+      <w:bookmarkEnd w:id="25"/>
+    </w:p>
+    <w:p>
+      <w:pPr>
+        <w:rPr>
+          <w:lang w:val="lt-LT"/>
+        </w:rPr>
+      </w:pPr>
+      <w:r>
+        <w:rPr>
+          <w:noProof/>
+        </w:rPr>
+        <w:drawing>
+          <wp:inline distT="0" distB="0" distL="0" distR="0" wp14:anchorId="57483A91" wp14:editId="6BDDEE30">
+            <wp:extent cx="4657725" cy="3905250"/>
+            <wp:effectExtent l="0" t="0" r="9525" b="0"/>
+            <wp:docPr id="41" name="Picture 41"/>
+            <wp:cNvGraphicFramePr>
+              <a:graphicFrameLocks xmlns:a="http://schemas.openxmlformats.org/drawingml/2006/main" noChangeAspect="1"/>
+            </wp:cNvGraphicFramePr>
+            <a:graphic xmlns:a="http://schemas.openxmlformats.org/drawingml/2006/main">
+              <a:graphicData uri="http://schemas.openxmlformats.org/drawingml/2006/picture">
+                <pic:pic xmlns:pic="http://schemas.openxmlformats.org/drawingml/2006/picture">
+                  <pic:nvPicPr>
+                    <pic:cNvPr id="1" name=""/>
+                    <pic:cNvPicPr/>
+                  </pic:nvPicPr>
+                  <pic:blipFill>
+                    <a:blip r:embed="rId40"/>
+                    <a:stretch>
+                      <a:fillRect/>
+                    </a:stretch>
+                  </pic:blipFill>
+                  <pic:spPr>
+                    <a:xfrm>
+                      <a:off x="0" y="0"/>
+                      <a:ext cx="4657725" cy="3905250"/>
+                    </a:xfrm>
+                    <a:prstGeom prst="rect">
+                      <a:avLst/>
+                    </a:prstGeom>
+                  </pic:spPr>
+                </pic:pic>
+              </a:graphicData>
+            </a:graphic>
+          </wp:inline>
+        </w:drawing>
+      </w:r>
+    </w:p>
+    <w:p>
+      <w:pPr>
+        <w:keepNext/>
+      </w:pPr>
+      <w:r>
+        <w:rPr>
+          <w:noProof/>
+        </w:rPr>
+        <w:lastRenderedPageBreak/>
+        <w:drawing>
+          <wp:inline distT="0" distB="0" distL="0" distR="0" wp14:anchorId="63448610" wp14:editId="2FB3F2AF">
+            <wp:extent cx="5731510" cy="2174240"/>
+            <wp:effectExtent l="0" t="0" r="2540" b="0"/>
+            <wp:docPr id="40" name="Picture 40"/>
+            <wp:cNvGraphicFramePr>
+              <a:graphicFrameLocks xmlns:a="http://schemas.openxmlformats.org/drawingml/2006/main" noChangeAspect="1"/>
+            </wp:cNvGraphicFramePr>
+            <a:graphic xmlns:a="http://schemas.openxmlformats.org/drawingml/2006/main">
+              <a:graphicData uri="http://schemas.openxmlformats.org/drawingml/2006/picture">
+                <pic:pic xmlns:pic="http://schemas.openxmlformats.org/drawingml/2006/picture">
+                  <pic:nvPicPr>
+                    <pic:cNvPr id="1" name=""/>
+                    <pic:cNvPicPr/>
+                  </pic:nvPicPr>
+                  <pic:blipFill>
+                    <a:blip r:embed="rId41"/>
+                    <a:stretch>
+                      <a:fillRect/>
+                    </a:stretch>
+                  </pic:blipFill>
+                  <pic:spPr>
+                    <a:xfrm>
+                      <a:off x="0" y="0"/>
+                      <a:ext cx="5731510" cy="2174240"/>
+                    </a:xfrm>
+                    <a:prstGeom prst="rect">
+                      <a:avLst/>
+                    </a:prstGeom>
+                  </pic:spPr>
+                </pic:pic>
+              </a:graphicData>
+            </a:graphic>
+          </wp:inline>
+        </w:drawing>
+      </w:r>
+    </w:p>
+    <w:p>
+      <w:pPr>
+        <w:pStyle w:val="Caption"/>
+        <w:jc w:val="center"/>
+        <w:rPr>
+          <w:lang w:val="lt-LT"/>
+        </w:rPr>
+      </w:pPr>
+      <w:r>
+        <w:fldChar w:fldCharType="begin"/>
+      </w:r>
+      <w:r>
+        <w:instrText xml:space="preserve"> SEQ pav. \* ARABIC </w:instrText>
+      </w:r>
+      <w:r>
+        <w:fldChar w:fldCharType="separate"/>
+      </w:r>
+      <w:r>
+        <w:rPr>
+          <w:noProof/>
+        </w:rPr>
+        <w:t>10</w:t>
+      </w:r>
+      <w:r>
+        <w:fldChar w:fldCharType="end"/>
+      </w:r>
+      <w:r>
+        <w:t xml:space="preserve"> </w:t>
+      </w:r>
+      <w:proofErr w:type="spellStart"/>
+      <w:proofErr w:type="gramStart"/>
+      <w:r>
+        <w:t>pav.Komandos</w:t>
+      </w:r>
+      <w:proofErr w:type="spellEnd"/>
+      <w:proofErr w:type="gramEnd"/>
+      <w:r>
+        <w:t xml:space="preserve"> (Command) </w:t>
+      </w:r>
+      <w:proofErr w:type="spellStart"/>
+      <w:r>
+        <w:t>realizacija</w:t>
+      </w:r>
+      <w:proofErr w:type="spellEnd"/>
+    </w:p>
+    <w:p>
+      <w:pPr>
+        <w:pStyle w:val="Heading3"/>
+        <w:numPr>
+          <w:ilvl w:val="2"/>
+          <w:numId w:val="1"/>
+        </w:numPr>
+        <w:rPr>
+          <w:lang w:val="lt-LT"/>
+        </w:rPr>
+      </w:pPr>
+      <w:bookmarkStart w:id="26" w:name="_Toc496569290"/>
+      <w:r>
+        <w:rPr>
+          <w:lang w:val="lt-LT"/>
+        </w:rPr>
+        <w:t>Projektavimo šablono naudojimo pagrindimas</w:t>
+      </w:r>
+      <w:bookmarkEnd w:id="26"/>
+    </w:p>
+    <w:p>
+      <w:pPr>
+        <w:rPr>
+          <w:lang w:val="lt-LT"/>
+        </w:rPr>
+      </w:pPr>
+      <w:r>
+        <w:rPr>
+          <w:lang w:val="lt-LT"/>
+        </w:rPr>
+        <w:tab/>
+        <w:t xml:space="preserve">Komandos (angl. </w:t>
+      </w:r>
+      <w:proofErr w:type="spellStart"/>
+      <w:r>
+        <w:rPr>
+          <w:lang w:val="lt-LT"/>
+        </w:rPr>
+        <w:t>Command</w:t>
+      </w:r>
+      <w:proofErr w:type="spellEnd"/>
+      <w:r>
+        <w:rPr>
+          <w:lang w:val="lt-LT"/>
+        </w:rPr>
+        <w:t xml:space="preserve">) projektavimo šablonas taikomas tada, kai norima, kad tam tikras veiksmas būtų ne klasės metodas, bet atskiras objektas, </w:t>
+      </w:r>
+      <w:proofErr w:type="spellStart"/>
+      <w:r>
+        <w:rPr>
+          <w:lang w:val="lt-LT"/>
+        </w:rPr>
+        <w:t>t.y</w:t>
+      </w:r>
+      <w:proofErr w:type="spellEnd"/>
+      <w:r>
+        <w:rPr>
+          <w:lang w:val="lt-LT"/>
+        </w:rPr>
+        <w:t>., kai norima atskirti klientą (naudotoją), kuris vykdo komandą</w:t>
+      </w:r>
+      <w:r>
+        <w:rPr>
+          <w:lang w:val="lt-LT"/>
+        </w:rPr>
+        <w:t>,</w:t>
+      </w:r>
+      <w:r>
+        <w:rPr>
+          <w:lang w:val="lt-LT"/>
+        </w:rPr>
+        <w:t xml:space="preserve"> nuo pačios komandos vykdymo detalių, priklausomybių nuo kitų objektų ir jų logikos. Mūsų pavyzdyje bokštų šaudymo komanda yra kaip atskiras objektas (klasė), o kai iš kliento pusės n</w:t>
+      </w:r>
+      <w:r>
+        <w:rPr>
+          <w:lang w:val="lt-LT"/>
+        </w:rPr>
+        <w:t>orima vykdyti bokšto</w:t>
+      </w:r>
+      <w:r>
+        <w:rPr>
+          <w:lang w:val="lt-LT"/>
+        </w:rPr>
+        <w:t xml:space="preserve"> šaudymo veiksmą, užtenka sukurti tos komandos objektą ir įvykdyti komandą </w:t>
+      </w:r>
+      <w:proofErr w:type="spellStart"/>
+      <w:r>
+        <w:rPr>
+          <w:lang w:val="lt-LT"/>
+        </w:rPr>
+        <w:t>execute</w:t>
+      </w:r>
+      <w:proofErr w:type="spellEnd"/>
+      <w:r>
+        <w:rPr>
+          <w:lang w:val="lt-LT"/>
+        </w:rPr>
+        <w:t>() – nereikia komandai paduoti jokių parametrų, nereikia suprasti komandos logikos, užtenka ją iškviesti.</w:t>
+      </w:r>
+    </w:p>
+    <w:p>
+      <w:pPr>
+        <w:pStyle w:val="Heading2"/>
+        <w:numPr>
+          <w:ilvl w:val="1"/>
+          <w:numId w:val="1"/>
+        </w:numPr>
+        <w:rPr>
+          <w:lang w:val="lt-LT"/>
+        </w:rPr>
+      </w:pPr>
+      <w:bookmarkStart w:id="27" w:name="_Toc496569291"/>
+      <w:r>
+        <w:rPr>
+          <w:lang w:val="lt-LT"/>
+        </w:rPr>
+        <w:t>Tilto (</w:t>
+      </w:r>
+      <w:proofErr w:type="spellStart"/>
+      <w:r>
+        <w:rPr>
+          <w:lang w:val="lt-LT"/>
+        </w:rPr>
+        <w:t>Bridge</w:t>
+      </w:r>
+      <w:proofErr w:type="spellEnd"/>
+      <w:r>
+        <w:rPr>
+          <w:lang w:val="lt-LT"/>
+        </w:rPr>
+        <w:t>) projektavimo pavyzdys (Tautvydas)</w:t>
+      </w:r>
+      <w:bookmarkEnd w:id="27"/>
+    </w:p>
+    <w:p>
+      <w:pPr>
+        <w:pStyle w:val="Heading3"/>
+        <w:numPr>
+          <w:ilvl w:val="2"/>
+          <w:numId w:val="1"/>
+        </w:numPr>
+        <w:rPr>
+          <w:lang w:val="lt-LT"/>
+        </w:rPr>
+      </w:pPr>
+      <w:bookmarkStart w:id="28" w:name="_Toc496569292"/>
+      <w:r>
+        <w:rPr>
+          <w:lang w:val="lt-LT"/>
+        </w:rPr>
+        <w:t>Projektavimo šablono realizacija</w:t>
+      </w:r>
+      <w:bookmarkEnd w:id="28"/>
+    </w:p>
+    <w:p>
+      <w:pPr>
+        <w:rPr>
+          <w:lang w:val="lt-LT"/>
+        </w:rPr>
+      </w:pPr>
+      <w:r>
+        <w:rPr>
+          <w:noProof/>
+        </w:rPr>
+        <w:drawing>
+          <wp:inline distT="0" distB="0" distL="0" distR="0" wp14:anchorId="62FE7B01" wp14:editId="57C1CB60">
+            <wp:extent cx="3486150" cy="1771650"/>
+            <wp:effectExtent l="0" t="0" r="0" b="0"/>
+            <wp:docPr id="32" name="Picture 32"/>
+            <wp:cNvGraphicFramePr/>
+            <a:graphic xmlns:a="http://schemas.openxmlformats.org/drawingml/2006/main">
+              <a:graphicData uri="http://schemas.openxmlformats.org/drawingml/2006/picture">
+                <pic:pic xmlns:pic="http://schemas.openxmlformats.org/drawingml/2006/picture">
+                  <pic:nvPicPr>
+                    <pic:cNvPr id="1" name="Picture 1"/>
+                    <pic:cNvPicPr/>
+                  </pic:nvPicPr>
+                  <pic:blipFill>
+                    <a:blip r:embed="rId42"/>
+                    <a:stretch>
+                      <a:fillRect/>
+                    </a:stretch>
+                  </pic:blipFill>
+                  <pic:spPr>
+                    <a:xfrm>
+                      <a:off x="0" y="0"/>
+                      <a:ext cx="3486150" cy="1771650"/>
+                    </a:xfrm>
+                    <a:prstGeom prst="rect">
+                      <a:avLst/>
+                    </a:prstGeom>
+                  </pic:spPr>
+                </pic:pic>
+              </a:graphicData>
+            </a:graphic>
+          </wp:inline>
+        </w:drawing>
+      </w:r>
+    </w:p>
+    <w:p>
+      <w:pPr>
+        <w:rPr>
+          <w:lang w:val="lt-LT"/>
+        </w:rPr>
+      </w:pPr>
+      <w:r>
+        <w:rPr>
+          <w:noProof/>
+        </w:rPr>
+        <w:lastRenderedPageBreak/>
+        <w:drawing>
+          <wp:inline distT="0" distB="0" distL="0" distR="0" wp14:anchorId="4FAE96E5" wp14:editId="77DF9CF7">
+            <wp:extent cx="5201285" cy="2228850"/>
+            <wp:effectExtent l="0" t="0" r="0" b="0"/>
+            <wp:docPr id="33" name="Picture 33"/>
+            <wp:cNvGraphicFramePr/>
+            <a:graphic xmlns:a="http://schemas.openxmlformats.org/drawingml/2006/main">
+              <a:graphicData uri="http://schemas.openxmlformats.org/drawingml/2006/picture">
+                <pic:pic xmlns:pic="http://schemas.openxmlformats.org/drawingml/2006/picture">
+                  <pic:nvPicPr>
+                    <pic:cNvPr id="2" name="Picture 2"/>
+                    <pic:cNvPicPr/>
+                  </pic:nvPicPr>
+                  <pic:blipFill>
+                    <a:blip r:embed="rId43"/>
+                    <a:stretch>
+                      <a:fillRect/>
+                    </a:stretch>
+                  </pic:blipFill>
+                  <pic:spPr>
+                    <a:xfrm>
+                      <a:off x="0" y="0"/>
+                      <a:ext cx="5201285" cy="2228850"/>
+                    </a:xfrm>
+                    <a:prstGeom prst="rect">
+                      <a:avLst/>
+                    </a:prstGeom>
+                  </pic:spPr>
+                </pic:pic>
+              </a:graphicData>
+            </a:graphic>
+          </wp:inline>
+        </w:drawing>
+      </w:r>
+    </w:p>
+    <w:p>
+      <w:pPr>
+        <w:rPr>
+          <w:lang w:val="lt-LT"/>
+        </w:rPr>
+      </w:pPr>
+      <w:r>
+        <w:rPr>
+          <w:noProof/>
+        </w:rPr>
+        <w:drawing>
+          <wp:inline distT="0" distB="0" distL="0" distR="0" wp14:anchorId="230E7DB7" wp14:editId="69BD0887">
+            <wp:extent cx="5306060" cy="2238375"/>
+            <wp:effectExtent l="0" t="0" r="8890" b="9525"/>
+            <wp:docPr id="34" name="Picture 34"/>
+            <wp:cNvGraphicFramePr/>
+            <a:graphic xmlns:a="http://schemas.openxmlformats.org/drawingml/2006/main">
+              <a:graphicData uri="http://schemas.openxmlformats.org/drawingml/2006/picture">
+                <pic:pic xmlns:pic="http://schemas.openxmlformats.org/drawingml/2006/picture">
+                  <pic:nvPicPr>
+                    <pic:cNvPr id="3" name="Picture 3"/>
+                    <pic:cNvPicPr/>
+                  </pic:nvPicPr>
+                  <pic:blipFill>
+                    <a:blip r:embed="rId44"/>
+                    <a:stretch>
+                      <a:fillRect/>
+                    </a:stretch>
+                  </pic:blipFill>
+                  <pic:spPr>
+                    <a:xfrm>
+                      <a:off x="0" y="0"/>
+                      <a:ext cx="5306060" cy="2238375"/>
+                    </a:xfrm>
+                    <a:prstGeom prst="rect">
+                      <a:avLst/>
+                    </a:prstGeom>
+                  </pic:spPr>
+                </pic:pic>
+              </a:graphicData>
+            </a:graphic>
+          </wp:inline>
+        </w:drawing>
+      </w:r>
+    </w:p>
+    <w:p>
+      <w:pPr>
+        <w:rPr>
+          <w:lang w:val="lt-LT"/>
+        </w:rPr>
+      </w:pPr>
+      <w:r>
+        <w:rPr>
+          <w:noProof/>
+        </w:rPr>
+        <w:drawing>
+          <wp:inline distT="0" distB="0" distL="0" distR="0" wp14:anchorId="5DF07334" wp14:editId="6C807924">
+            <wp:extent cx="5201285" cy="2228850"/>
+            <wp:effectExtent l="0" t="0" r="0" b="0"/>
+            <wp:docPr id="35" name="Picture 35"/>
+            <wp:cNvGraphicFramePr/>
+            <a:graphic xmlns:a="http://schemas.openxmlformats.org/drawingml/2006/main">
+              <a:graphicData uri="http://schemas.openxmlformats.org/drawingml/2006/picture">
+                <pic:pic xmlns:pic="http://schemas.openxmlformats.org/drawingml/2006/picture">
+                  <pic:nvPicPr>
+                    <pic:cNvPr id="4" name="Picture 4"/>
+                    <pic:cNvPicPr/>
+                  </pic:nvPicPr>
+                  <pic:blipFill>
+                    <a:blip r:embed="rId45"/>
+                    <a:stretch>
+                      <a:fillRect/>
+                    </a:stretch>
+                  </pic:blipFill>
+                  <pic:spPr>
+                    <a:xfrm>
+                      <a:off x="0" y="0"/>
+                      <a:ext cx="5201285" cy="2228850"/>
+                    </a:xfrm>
+                    <a:prstGeom prst="rect">
+                      <a:avLst/>
+                    </a:prstGeom>
+                  </pic:spPr>
+                </pic:pic>
+              </a:graphicData>
+            </a:graphic>
+          </wp:inline>
+        </w:drawing>
+      </w:r>
+    </w:p>
+    <w:p>
+      <w:pPr>
+        <w:rPr>
+          <w:lang w:val="lt-LT"/>
+        </w:rPr>
+      </w:pPr>
+      <w:r>
+        <w:rPr>
+          <w:noProof/>
+        </w:rPr>
+        <w:lastRenderedPageBreak/>
+        <w:drawing>
+          <wp:inline distT="0" distB="0" distL="0" distR="0" wp14:anchorId="475DA73D" wp14:editId="7AE1DE8F">
+            <wp:extent cx="3648075" cy="3819525"/>
+            <wp:effectExtent l="0" t="0" r="9525" b="9525"/>
+            <wp:docPr id="36" name="Picture 36"/>
+            <wp:cNvGraphicFramePr/>
+            <a:graphic xmlns:a="http://schemas.openxmlformats.org/drawingml/2006/main">
+              <a:graphicData uri="http://schemas.openxmlformats.org/drawingml/2006/picture">
+                <pic:pic xmlns:pic="http://schemas.openxmlformats.org/drawingml/2006/picture">
+                  <pic:nvPicPr>
+                    <pic:cNvPr id="5" name="Picture 5"/>
+                    <pic:cNvPicPr/>
+                  </pic:nvPicPr>
+                  <pic:blipFill>
+                    <a:blip r:embed="rId46"/>
+                    <a:stretch>
+                      <a:fillRect/>
+                    </a:stretch>
+                  </pic:blipFill>
+                  <pic:spPr>
+                    <a:xfrm>
+                      <a:off x="0" y="0"/>
+                      <a:ext cx="3648075" cy="3819525"/>
+                    </a:xfrm>
+                    <a:prstGeom prst="rect">
+                      <a:avLst/>
+                    </a:prstGeom>
+                  </pic:spPr>
+                </pic:pic>
+              </a:graphicData>
+            </a:graphic>
+          </wp:inline>
+        </w:drawing>
+      </w:r>
+    </w:p>
+    <w:p>
+      <w:pPr>
+        <w:rPr>
+          <w:lang w:val="lt-LT"/>
+        </w:rPr>
+      </w:pPr>
+      <w:r>
+        <w:rPr>
+          <w:noProof/>
+        </w:rPr>
+        <w:drawing>
+          <wp:inline distT="0" distB="0" distL="0" distR="0" wp14:anchorId="3F4A32CE" wp14:editId="3E38F05F">
+            <wp:extent cx="4705985" cy="2695575"/>
+            <wp:effectExtent l="0" t="0" r="0" b="9525"/>
+            <wp:docPr id="37" name="Picture 37"/>
+            <wp:cNvGraphicFramePr/>
+            <a:graphic xmlns:a="http://schemas.openxmlformats.org/drawingml/2006/main">
+              <a:graphicData uri="http://schemas.openxmlformats.org/drawingml/2006/picture">
+                <pic:pic xmlns:pic="http://schemas.openxmlformats.org/drawingml/2006/picture">
+                  <pic:nvPicPr>
+                    <pic:cNvPr id="6" name="Picture 6"/>
+                    <pic:cNvPicPr/>
+                  </pic:nvPicPr>
+                  <pic:blipFill>
+                    <a:blip r:embed="rId47"/>
+                    <a:stretch>
+                      <a:fillRect/>
+                    </a:stretch>
+                  </pic:blipFill>
+                  <pic:spPr>
+                    <a:xfrm>
+                      <a:off x="0" y="0"/>
+                      <a:ext cx="4705985" cy="2695575"/>
+                    </a:xfrm>
+                    <a:prstGeom prst="rect">
+                      <a:avLst/>
+                    </a:prstGeom>
+                  </pic:spPr>
+                </pic:pic>
+              </a:graphicData>
+            </a:graphic>
+          </wp:inline>
+        </w:drawing>
+      </w:r>
+    </w:p>
+    <w:p>
+      <w:pPr>
+        <w:keepNext/>
+      </w:pPr>
+      <w:r>
+        <w:rPr>
+          <w:noProof/>
+        </w:rPr>
+        <w:lastRenderedPageBreak/>
+        <w:drawing>
+          <wp:inline distT="0" distB="0" distL="0" distR="0" wp14:anchorId="5514526B" wp14:editId="3D458A89">
+            <wp:extent cx="4753610" cy="2847975"/>
+            <wp:effectExtent l="0" t="0" r="8890" b="9525"/>
+            <wp:docPr id="38" name="Picture 38"/>
+            <wp:cNvGraphicFramePr/>
+            <a:graphic xmlns:a="http://schemas.openxmlformats.org/drawingml/2006/main">
+              <a:graphicData uri="http://schemas.openxmlformats.org/drawingml/2006/picture">
+                <pic:pic xmlns:pic="http://schemas.openxmlformats.org/drawingml/2006/picture">
+                  <pic:nvPicPr>
+                    <pic:cNvPr id="7" name="Picture 7"/>
+                    <pic:cNvPicPr/>
+                  </pic:nvPicPr>
+                  <pic:blipFill>
+                    <a:blip r:embed="rId48"/>
+                    <a:stretch>
+                      <a:fillRect/>
+                    </a:stretch>
+                  </pic:blipFill>
+                  <pic:spPr>
+                    <a:xfrm>
+                      <a:off x="0" y="0"/>
+                      <a:ext cx="4753610" cy="2847975"/>
+                    </a:xfrm>
+                    <a:prstGeom prst="rect">
+                      <a:avLst/>
+                    </a:prstGeom>
+                  </pic:spPr>
+                </pic:pic>
+              </a:graphicData>
+            </a:graphic>
+          </wp:inline>
+        </w:drawing>
+      </w:r>
+    </w:p>
+    <w:p>
+      <w:pPr>
+        <w:pStyle w:val="Caption"/>
+        <w:jc w:val="center"/>
+        <w:rPr>
+          <w:lang w:val="lt-LT"/>
+        </w:rPr>
+      </w:pPr>
+      <w:r>
+        <w:fldChar w:fldCharType="begin"/>
+      </w:r>
+      <w:r>
+        <w:instrText xml:space="preserve"> SEQ pav. \* ARABIC </w:instrText>
+      </w:r>
+      <w:r>
+        <w:fldChar w:fldCharType="separate"/>
+      </w:r>
+      <w:r>
+        <w:rPr>
+          <w:noProof/>
+        </w:rPr>
+        <w:t>11</w:t>
+      </w:r>
+      <w:r>
+        <w:fldChar w:fldCharType="end"/>
+      </w:r>
+      <w:r>
+        <w:t xml:space="preserve"> pav.</w:t>
+      </w:r>
+      <w:r>
+        <w:t xml:space="preserve"> </w:t>
+      </w:r>
+      <w:proofErr w:type="spellStart"/>
+      <w:r>
+        <w:t>Tilto</w:t>
+      </w:r>
+      <w:proofErr w:type="spellEnd"/>
+      <w:r>
+        <w:t xml:space="preserve"> (Bridge) </w:t>
+      </w:r>
+      <w:proofErr w:type="spellStart"/>
+      <w:r>
+        <w:t>realiazacija</w:t>
+      </w:r>
+      <w:proofErr w:type="spellEnd"/>
+    </w:p>
+    <w:p>
+      <w:pPr>
+        <w:pStyle w:val="Heading3"/>
+        <w:numPr>
+          <w:ilvl w:val="2"/>
+          <w:numId w:val="1"/>
+        </w:numPr>
+        <w:rPr>
+          <w:lang w:val="lt-LT"/>
+        </w:rPr>
+      </w:pPr>
+      <w:bookmarkStart w:id="29" w:name="_Toc496569293"/>
+      <w:r>
+        <w:rPr>
+          <w:lang w:val="lt-LT"/>
+        </w:rPr>
+        <w:t>Projektavimo šablono naudojimo pagrindimas</w:t>
+      </w:r>
+      <w:bookmarkEnd w:id="29"/>
+    </w:p>
+    <w:p>
+      <w:pPr>
+        <w:rPr>
+          <w:lang w:val="lt-LT"/>
+        </w:rPr>
+      </w:pPr>
+      <w:r>
+        <w:rPr>
+          <w:lang w:val="lt-LT"/>
+        </w:rPr>
+        <w:tab/>
+      </w:r>
+      <w:proofErr w:type="spellStart"/>
+      <w:r>
+        <w:rPr>
+          <w:lang w:val="lt-LT"/>
+        </w:rPr>
+        <w:t>Bridge</w:t>
+      </w:r>
+      <w:proofErr w:type="spellEnd"/>
+      <w:r>
+        <w:rPr>
+          <w:lang w:val="lt-LT"/>
+        </w:rPr>
+        <w:t xml:space="preserve"> šablonas yra skirtas, kai norima atskirti abstrakciją nuo </w:t>
+      </w:r>
+      <w:proofErr w:type="spellStart"/>
+      <w:r>
+        <w:rPr>
+          <w:lang w:val="lt-LT"/>
+        </w:rPr>
+        <w:t>implementacijos</w:t>
+      </w:r>
+      <w:proofErr w:type="spellEnd"/>
+      <w:r>
+        <w:rPr>
+          <w:lang w:val="lt-LT"/>
+        </w:rPr>
+        <w:t>, taigi šios gali kisti nepriklausomai viena nuo kitos. „</w:t>
+      </w:r>
+      <w:proofErr w:type="spellStart"/>
+      <w:r>
+        <w:rPr>
+          <w:lang w:val="lt-LT"/>
+        </w:rPr>
+        <w:t>Tower</w:t>
+      </w:r>
+      <w:proofErr w:type="spellEnd"/>
+      <w:r>
+        <w:rPr>
+          <w:lang w:val="lt-LT"/>
+        </w:rPr>
+        <w:t xml:space="preserve"> </w:t>
+      </w:r>
+      <w:proofErr w:type="spellStart"/>
+      <w:r>
+        <w:rPr>
+          <w:lang w:val="lt-LT"/>
+        </w:rPr>
+        <w:t>Defence</w:t>
+      </w:r>
+      <w:proofErr w:type="spellEnd"/>
+      <w:r>
+        <w:rPr>
+          <w:lang w:val="lt-LT"/>
+        </w:rPr>
+        <w:t>“ žaidimo atveju, šis šablonas panaudotas apsauginiams bokštams, kurie gali pulti priešus skirtinga jėga. Vienas konkretus bokštas, kuris paveldi abstraktaus bokšto savybes, gali turėti skirtingus atakos tipus, nepriklausomai nuo to, koks bokštas yra kuriamas. Taigi, atsiranda daugiau ir įvairesnių galimybių sukurti bokštą, kuris tampa labiau dinamiškas, nes nėra tiesiogiai susietas su konkrečiu atakos tipu.</w:t>
+      </w:r>
+    </w:p>
+    <w:p>
+      <w:pPr>
+        <w:rPr>
+          <w:lang w:val="lt-LT"/>
+        </w:rPr>
+      </w:pPr>
+    </w:p>
+    <w:p>
+      <w:pPr>
+        <w:rPr>
           <w:lang w:val="lt-LT"/>
         </w:rPr>
       </w:pPr>
@@ -3976,7 +7794,7 @@
       </w:pPr>
     </w:p>
     <w:sectPr>
-      <w:footerReference w:type="default" r:id="rId33"/>
+      <w:footerReference w:type="default" r:id="rId49"/>
       <w:pgSz w:w="11906" w:h="16838"/>
       <w:pgMar w:top="1440" w:right="1440" w:bottom="1440" w:left="1440" w:header="708" w:footer="708" w:gutter="0"/>
       <w:cols w:space="708"/>
@@ -4022,6 +7840,7 @@
         <w:docPartUnique/>
       </w:docPartObj>
     </w:sdtPr>
+    <w:sdtEndPr/>
     <w:sdtContent>
       <w:p>
         <w:pPr>
@@ -5939,7 +9758,7 @@
 </file>
 
 <file path=customXml/itemProps1.xml><?xml version="1.0" encoding="utf-8"?>
-<ds:datastoreItem xmlns:ds="http://schemas.openxmlformats.org/officeDocument/2006/customXml" ds:itemID="{404C7D48-8E1E-4C03-B218-5F5B17F2FB35}">
+<ds:datastoreItem xmlns:ds="http://schemas.openxmlformats.org/officeDocument/2006/customXml" ds:itemID="{98CB7B1A-1DCF-428C-8E50-618FEF7F0A1E}">
   <ds:schemaRefs>
     <ds:schemaRef ds:uri="http://schemas.openxmlformats.org/officeDocument/2006/bibliography"/>
   </ds:schemaRefs>

</xml_diff>